<commit_message>
SRS done, nu SDD nog
</commit_message>
<xml_diff>
--- a/Iteratie1/SDD/SDD.docx
+++ b/Iteratie1/SDD/SDD.docx
@@ -40,10 +40,14 @@
                 <w:b w:val="0"/>
                 <w:color w:val="E50056"/>
                 <w:sz w:val="40"/>
+                <w:lang w:val="en-US"/>
               </w:rPr>
             </w:pPr>
             <w:sdt>
               <w:sdtPr>
+                <w:rPr>
+                  <w:lang w:val="en-US"/>
+                </w:rPr>
                 <w:tag w:val=""/>
                 <w:id w:val="-1605264312"/>
                 <w:lock w:val="sdtLocked"/>
@@ -56,9 +60,15 @@
               <w:sdtEndPr/>
               <w:sdtContent>
                 <w:r>
+                  <w:rPr>
+                    <w:lang w:val="en-US"/>
+                  </w:rPr>
                   <w:t xml:space="preserve">Software Design Description </w:t>
                 </w:r>
                 <w:r>
+                  <w:rPr>
+                    <w:lang w:val="en-US"/>
+                  </w:rPr>
                   <w:t>Provo</w:t>
                 </w:r>
               </w:sdtContent>
@@ -69,6 +79,7 @@
                 <w:b w:val="0"/>
                 <w:color w:val="E50056"/>
                 <w:sz w:val="40"/>
+                <w:lang w:val="en-US"/>
               </w:rPr>
               <w:t>_</w:t>
             </w:r>
@@ -76,22 +87,26 @@
           <w:p>
             <w:pPr>
               <w:pStyle w:val="Subtitle"/>
+              <w:rPr>
+                <w:lang w:val="en-US"/>
+              </w:rPr>
             </w:pPr>
             <w:r>
-              <w:t xml:space="preserve">Case </w:t>
-            </w:r>
-            <w:proofErr w:type="spellStart"/>
-            <w:r>
-              <w:t>Study</w:t>
-            </w:r>
-            <w:proofErr w:type="spellEnd"/>
-            <w:r>
-              <w:t xml:space="preserve"> OOSE</w:t>
-            </w:r>
-            <w:r>
+              <w:rPr>
+                <w:lang w:val="en-US"/>
+              </w:rPr>
+              <w:t>Case Study OOSE</w:t>
+            </w:r>
+            <w:r>
+              <w:rPr>
+                <w:lang w:val="en-US"/>
+              </w:rPr>
               <w:t>-</w:t>
             </w:r>
             <w:r>
+              <w:rPr>
+                <w:lang w:val="en-US"/>
+              </w:rPr>
               <w:t>OOAD</w:t>
             </w:r>
           </w:p>
@@ -108,6 +123,9 @@
       <w:r>
         <w:tab/>
         <w:t xml:space="preserve">Marnix Wildeman </w:t>
+      </w:r>
+      <w:r>
+        <w:t>658705</w:t>
       </w:r>
     </w:p>
     <w:p>
@@ -180,6 +198,15 @@
     <w:bookmarkStart w:id="4" w:name="_Toc453921976" w:displacedByCustomXml="next"/>
     <w:sdt>
       <w:sdtPr>
+        <w:rPr>
+          <w:rFonts w:asciiTheme="minorHAnsi" w:eastAsia="Arial" w:hAnsiTheme="minorHAnsi" w:cs="Arial"/>
+          <w:b w:val="0"/>
+          <w:caps w:val="0"/>
+          <w:color w:val="000000"/>
+          <w:sz w:val="20"/>
+          <w:szCs w:val="22"/>
+          <w:lang w:val="nl-NL" w:eastAsia="nl-NL"/>
+        </w:rPr>
         <w:id w:val="-1807307727"/>
         <w:docPartObj>
           <w:docPartGallery w:val="Table of Contents"/>
@@ -188,14 +215,8 @@
       </w:sdtPr>
       <w:sdtEndPr>
         <w:rPr>
-          <w:rFonts w:asciiTheme="minorHAnsi" w:eastAsia="Arial" w:hAnsiTheme="minorHAnsi" w:cs="Arial"/>
           <w:bCs/>
-          <w:caps w:val="0"/>
           <w:noProof/>
-          <w:color w:val="000000"/>
-          <w:sz w:val="20"/>
-          <w:szCs w:val="22"/>
-          <w:lang w:val="nl-NL" w:eastAsia="nl-NL"/>
         </w:rPr>
       </w:sdtEndPr>
       <w:sdtContent>
@@ -216,7 +237,6 @@
               <w:caps w:val="0"/>
               <w:color w:val="auto"/>
               <w:sz w:val="22"/>
-              <w:lang w:val="en-NL" w:eastAsia="en-NL"/>
             </w:rPr>
           </w:pPr>
           <w:r>
@@ -228,7 +248,7 @@
           <w:r>
             <w:fldChar w:fldCharType="separate"/>
           </w:r>
-          <w:hyperlink w:anchor="_Toc85573040" w:history="1">
+          <w:hyperlink w:anchor="_Toc85619569" w:history="1">
             <w:r>
               <w:rPr>
                 <w:rStyle w:val="Hyperlink"/>
@@ -242,7 +262,6 @@
                 <w:caps w:val="0"/>
                 <w:color w:val="auto"/>
                 <w:sz w:val="22"/>
-                <w:lang w:val="en-NL" w:eastAsia="en-NL"/>
               </w:rPr>
               <w:tab/>
             </w:r>
@@ -268,7 +287,7 @@
               <w:rPr>
                 <w:webHidden/>
               </w:rPr>
-              <w:instrText xml:space="preserve"> PAGEREF _Toc85573040 \h </w:instrText>
+              <w:instrText xml:space="preserve"> PAGEREF _Toc85619569 \h </w:instrText>
             </w:r>
             <w:r>
               <w:rPr>
@@ -302,10 +321,9 @@
               <w:rFonts w:eastAsiaTheme="minorEastAsia" w:cstheme="minorBidi"/>
               <w:color w:val="auto"/>
               <w:sz w:val="22"/>
-              <w:lang w:val="en-NL" w:eastAsia="en-NL"/>
             </w:rPr>
           </w:pPr>
-          <w:hyperlink w:anchor="_Toc85573041" w:history="1">
+          <w:hyperlink w:anchor="_Toc85619570" w:history="1">
             <w:r>
               <w:rPr>
                 <w:rStyle w:val="Hyperlink"/>
@@ -317,7 +335,6 @@
                 <w:rFonts w:eastAsiaTheme="minorEastAsia" w:cstheme="minorBidi"/>
                 <w:color w:val="auto"/>
                 <w:sz w:val="22"/>
-                <w:lang w:val="en-NL" w:eastAsia="en-NL"/>
               </w:rPr>
               <w:tab/>
             </w:r>
@@ -343,7 +360,7 @@
               <w:rPr>
                 <w:webHidden/>
               </w:rPr>
-              <w:instrText xml:space="preserve"> PAGEREF _Toc85573041 \h </w:instrText>
+              <w:instrText xml:space="preserve"> PAGEREF _Toc85619570 \h </w:instrText>
             </w:r>
             <w:r>
               <w:rPr>
@@ -377,10 +394,9 @@
               <w:rFonts w:eastAsiaTheme="minorEastAsia" w:cstheme="minorBidi"/>
               <w:color w:val="auto"/>
               <w:sz w:val="22"/>
-              <w:lang w:val="en-NL" w:eastAsia="en-NL"/>
             </w:rPr>
           </w:pPr>
-          <w:hyperlink w:anchor="_Toc85573042" w:history="1">
+          <w:hyperlink w:anchor="_Toc85619571" w:history="1">
             <w:r>
               <w:rPr>
                 <w:rStyle w:val="Hyperlink"/>
@@ -392,7 +408,6 @@
                 <w:rFonts w:eastAsiaTheme="minorEastAsia" w:cstheme="minorBidi"/>
                 <w:color w:val="auto"/>
                 <w:sz w:val="22"/>
-                <w:lang w:val="en-NL" w:eastAsia="en-NL"/>
               </w:rPr>
               <w:tab/>
             </w:r>
@@ -418,7 +433,7 @@
               <w:rPr>
                 <w:webHidden/>
               </w:rPr>
-              <w:instrText xml:space="preserve"> PAGEREF _Toc85573042 \h </w:instrText>
+              <w:instrText xml:space="preserve"> PAGEREF _Toc85619571 \h </w:instrText>
             </w:r>
             <w:r>
               <w:rPr>
@@ -452,10 +467,9 @@
               <w:rFonts w:eastAsiaTheme="minorEastAsia" w:cstheme="minorBidi"/>
               <w:color w:val="auto"/>
               <w:sz w:val="22"/>
-              <w:lang w:val="en-NL" w:eastAsia="en-NL"/>
             </w:rPr>
           </w:pPr>
-          <w:hyperlink w:anchor="_Toc85573043" w:history="1">
+          <w:hyperlink w:anchor="_Toc85619572" w:history="1">
             <w:r>
               <w:rPr>
                 <w:rStyle w:val="Hyperlink"/>
@@ -467,7 +481,6 @@
                 <w:rFonts w:eastAsiaTheme="minorEastAsia" w:cstheme="minorBidi"/>
                 <w:color w:val="auto"/>
                 <w:sz w:val="22"/>
-                <w:lang w:val="en-NL" w:eastAsia="en-NL"/>
               </w:rPr>
               <w:tab/>
             </w:r>
@@ -493,7 +506,7 @@
               <w:rPr>
                 <w:webHidden/>
               </w:rPr>
-              <w:instrText xml:space="preserve"> PAGEREF _Toc85573043 \h </w:instrText>
+              <w:instrText xml:space="preserve"> PAGEREF _Toc85619572 \h </w:instrText>
             </w:r>
             <w:r>
               <w:rPr>
@@ -529,10 +542,9 @@
               <w:caps w:val="0"/>
               <w:color w:val="auto"/>
               <w:sz w:val="22"/>
-              <w:lang w:val="en-NL" w:eastAsia="en-NL"/>
             </w:rPr>
           </w:pPr>
-          <w:hyperlink w:anchor="_Toc85573044" w:history="1">
+          <w:hyperlink w:anchor="_Toc85619573" w:history="1">
             <w:r>
               <w:rPr>
                 <w:rStyle w:val="Hyperlink"/>
@@ -546,7 +558,6 @@
                 <w:caps w:val="0"/>
                 <w:color w:val="auto"/>
                 <w:sz w:val="22"/>
-                <w:lang w:val="en-NL" w:eastAsia="en-NL"/>
               </w:rPr>
               <w:tab/>
             </w:r>
@@ -572,7 +583,7 @@
               <w:rPr>
                 <w:webHidden/>
               </w:rPr>
-              <w:instrText xml:space="preserve"> PAGEREF _Toc85573044 \h </w:instrText>
+              <w:instrText xml:space="preserve"> PAGEREF _Toc85619573 \h </w:instrText>
             </w:r>
             <w:r>
               <w:rPr>
@@ -608,10 +619,9 @@
               <w:caps w:val="0"/>
               <w:color w:val="auto"/>
               <w:sz w:val="22"/>
-              <w:lang w:val="en-NL" w:eastAsia="en-NL"/>
             </w:rPr>
           </w:pPr>
-          <w:hyperlink w:anchor="_Toc85573045" w:history="1">
+          <w:hyperlink w:anchor="_Toc85619574" w:history="1">
             <w:r>
               <w:rPr>
                 <w:rStyle w:val="Hyperlink"/>
@@ -625,7 +635,6 @@
                 <w:caps w:val="0"/>
                 <w:color w:val="auto"/>
                 <w:sz w:val="22"/>
-                <w:lang w:val="en-NL" w:eastAsia="en-NL"/>
               </w:rPr>
               <w:tab/>
             </w:r>
@@ -651,7 +660,7 @@
               <w:rPr>
                 <w:webHidden/>
               </w:rPr>
-              <w:instrText xml:space="preserve"> PAGEREF _Toc85573045 \h </w:instrText>
+              <w:instrText xml:space="preserve"> PAGEREF _Toc85619574 \h </w:instrText>
             </w:r>
             <w:r>
               <w:rPr>
@@ -685,10 +694,9 @@
               <w:rFonts w:eastAsiaTheme="minorEastAsia" w:cstheme="minorBidi"/>
               <w:color w:val="auto"/>
               <w:sz w:val="22"/>
-              <w:lang w:val="en-NL" w:eastAsia="en-NL"/>
             </w:rPr>
           </w:pPr>
-          <w:hyperlink w:anchor="_Toc85573046" w:history="1">
+          <w:hyperlink w:anchor="_Toc85619575" w:history="1">
             <w:r>
               <w:rPr>
                 <w:rStyle w:val="Hyperlink"/>
@@ -700,7 +708,6 @@
                 <w:rFonts w:eastAsiaTheme="minorEastAsia" w:cstheme="minorBidi"/>
                 <w:color w:val="auto"/>
                 <w:sz w:val="22"/>
-                <w:lang w:val="en-NL" w:eastAsia="en-NL"/>
               </w:rPr>
               <w:tab/>
             </w:r>
@@ -726,7 +733,7 @@
               <w:rPr>
                 <w:webHidden/>
               </w:rPr>
-              <w:instrText xml:space="preserve"> PAGEREF _Toc85573046 \h </w:instrText>
+              <w:instrText xml:space="preserve"> PAGEREF _Toc85619575 \h </w:instrText>
             </w:r>
             <w:r>
               <w:rPr>
@@ -760,10 +767,9 @@
               <w:rFonts w:eastAsiaTheme="minorEastAsia" w:cstheme="minorBidi"/>
               <w:color w:val="auto"/>
               <w:sz w:val="22"/>
-              <w:lang w:val="en-NL" w:eastAsia="en-NL"/>
             </w:rPr>
           </w:pPr>
-          <w:hyperlink w:anchor="_Toc85573047" w:history="1">
+          <w:hyperlink w:anchor="_Toc85619576" w:history="1">
             <w:r>
               <w:rPr>
                 <w:rStyle w:val="Hyperlink"/>
@@ -775,7 +781,6 @@
                 <w:rFonts w:eastAsiaTheme="minorEastAsia" w:cstheme="minorBidi"/>
                 <w:color w:val="auto"/>
                 <w:sz w:val="22"/>
-                <w:lang w:val="en-NL" w:eastAsia="en-NL"/>
               </w:rPr>
               <w:tab/>
             </w:r>
@@ -801,7 +806,7 @@
               <w:rPr>
                 <w:webHidden/>
               </w:rPr>
-              <w:instrText xml:space="preserve"> PAGEREF _Toc85573047 \h </w:instrText>
+              <w:instrText xml:space="preserve"> PAGEREF _Toc85619576 \h </w:instrText>
             </w:r>
             <w:r>
               <w:rPr>
@@ -835,10 +840,9 @@
               <w:rFonts w:eastAsiaTheme="minorEastAsia" w:cstheme="minorBidi"/>
               <w:color w:val="auto"/>
               <w:sz w:val="22"/>
-              <w:lang w:val="en-NL" w:eastAsia="en-NL"/>
             </w:rPr>
           </w:pPr>
-          <w:hyperlink w:anchor="_Toc85573048" w:history="1">
+          <w:hyperlink w:anchor="_Toc85619577" w:history="1">
             <w:r>
               <w:rPr>
                 <w:rStyle w:val="Hyperlink"/>
@@ -850,7 +854,6 @@
                 <w:rFonts w:eastAsiaTheme="minorEastAsia" w:cstheme="minorBidi"/>
                 <w:color w:val="auto"/>
                 <w:sz w:val="22"/>
-                <w:lang w:val="en-NL" w:eastAsia="en-NL"/>
               </w:rPr>
               <w:tab/>
             </w:r>
@@ -876,7 +879,7 @@
               <w:rPr>
                 <w:webHidden/>
               </w:rPr>
-              <w:instrText xml:space="preserve"> PAGEREF _Toc85573048 \h </w:instrText>
+              <w:instrText xml:space="preserve"> PAGEREF _Toc85619577 \h </w:instrText>
             </w:r>
             <w:r>
               <w:rPr>
@@ -911,10 +914,9 @@
               <w:noProof/>
               <w:color w:val="auto"/>
               <w:sz w:val="22"/>
-              <w:lang w:val="en-NL" w:eastAsia="en-NL"/>
             </w:rPr>
           </w:pPr>
-          <w:hyperlink w:anchor="_Toc85573049" w:history="1">
+          <w:hyperlink w:anchor="_Toc85619578" w:history="1">
             <w:r>
               <w:rPr>
                 <w:rStyle w:val="Hyperlink"/>
@@ -928,7 +930,6 @@
                 <w:noProof/>
                 <w:color w:val="auto"/>
                 <w:sz w:val="22"/>
-                <w:lang w:val="en-NL" w:eastAsia="en-NL"/>
               </w:rPr>
               <w:tab/>
             </w:r>
@@ -958,7 +959,7 @@
                 <w:noProof/>
                 <w:webHidden/>
               </w:rPr>
-              <w:instrText xml:space="preserve"> PAGEREF _Toc85573049 \h </w:instrText>
+              <w:instrText xml:space="preserve"> PAGEREF _Toc85619578 \h </w:instrText>
             </w:r>
             <w:r>
               <w:rPr>
@@ -997,10 +998,9 @@
               <w:noProof/>
               <w:color w:val="auto"/>
               <w:sz w:val="22"/>
-              <w:lang w:val="en-NL" w:eastAsia="en-NL"/>
             </w:rPr>
           </w:pPr>
-          <w:hyperlink w:anchor="_Toc85573050" w:history="1">
+          <w:hyperlink w:anchor="_Toc85619579" w:history="1">
             <w:r>
               <w:rPr>
                 <w:rStyle w:val="Hyperlink"/>
@@ -1014,7 +1014,6 @@
                 <w:noProof/>
                 <w:color w:val="auto"/>
                 <w:sz w:val="22"/>
-                <w:lang w:val="en-NL" w:eastAsia="en-NL"/>
               </w:rPr>
               <w:tab/>
             </w:r>
@@ -1044,7 +1043,7 @@
                 <w:noProof/>
                 <w:webHidden/>
               </w:rPr>
-              <w:instrText xml:space="preserve"> PAGEREF _Toc85573050 \h </w:instrText>
+              <w:instrText xml:space="preserve"> PAGEREF _Toc85619579 \h </w:instrText>
             </w:r>
             <w:r>
               <w:rPr>
@@ -1083,10 +1082,9 @@
               <w:noProof/>
               <w:color w:val="auto"/>
               <w:sz w:val="22"/>
-              <w:lang w:val="en-NL" w:eastAsia="en-NL"/>
             </w:rPr>
           </w:pPr>
-          <w:hyperlink w:anchor="_Toc85573051" w:history="1">
+          <w:hyperlink w:anchor="_Toc85619580" w:history="1">
             <w:r>
               <w:rPr>
                 <w:rStyle w:val="Hyperlink"/>
@@ -1100,7 +1098,6 @@
                 <w:noProof/>
                 <w:color w:val="auto"/>
                 <w:sz w:val="22"/>
-                <w:lang w:val="en-NL" w:eastAsia="en-NL"/>
               </w:rPr>
               <w:tab/>
             </w:r>
@@ -1130,7 +1127,7 @@
                 <w:noProof/>
                 <w:webHidden/>
               </w:rPr>
-              <w:instrText xml:space="preserve"> PAGEREF _Toc85573051 \h </w:instrText>
+              <w:instrText xml:space="preserve"> PAGEREF _Toc85619580 \h </w:instrText>
             </w:r>
             <w:r>
               <w:rPr>
@@ -1169,10 +1166,9 @@
               <w:noProof/>
               <w:color w:val="auto"/>
               <w:sz w:val="22"/>
-              <w:lang w:val="en-NL" w:eastAsia="en-NL"/>
             </w:rPr>
           </w:pPr>
-          <w:hyperlink w:anchor="_Toc85573052" w:history="1">
+          <w:hyperlink w:anchor="_Toc85619581" w:history="1">
             <w:r>
               <w:rPr>
                 <w:rStyle w:val="Hyperlink"/>
@@ -1186,7 +1182,6 @@
                 <w:noProof/>
                 <w:color w:val="auto"/>
                 <w:sz w:val="22"/>
-                <w:lang w:val="en-NL" w:eastAsia="en-NL"/>
               </w:rPr>
               <w:tab/>
             </w:r>
@@ -1216,7 +1211,7 @@
                 <w:noProof/>
                 <w:webHidden/>
               </w:rPr>
-              <w:instrText xml:space="preserve"> PAGEREF _Toc85573052 \h </w:instrText>
+              <w:instrText xml:space="preserve"> PAGEREF _Toc85619581 \h </w:instrText>
             </w:r>
             <w:r>
               <w:rPr>
@@ -1241,6 +1236,83 @@
             <w:r>
               <w:rPr>
                 <w:noProof/>
+                <w:webHidden/>
+              </w:rPr>
+              <w:fldChar w:fldCharType="end"/>
+            </w:r>
+          </w:hyperlink>
+        </w:p>
+        <w:p>
+          <w:pPr>
+            <w:pStyle w:val="TOC1"/>
+            <w:rPr>
+              <w:rFonts w:eastAsiaTheme="minorEastAsia" w:cstheme="minorBidi"/>
+              <w:b w:val="0"/>
+              <w:caps w:val="0"/>
+              <w:color w:val="auto"/>
+              <w:sz w:val="22"/>
+            </w:rPr>
+          </w:pPr>
+          <w:hyperlink w:anchor="_Toc85619582" w:history="1">
+            <w:r>
+              <w:rPr>
+                <w:rStyle w:val="Hyperlink"/>
+              </w:rPr>
+              <w:t>4</w:t>
+            </w:r>
+            <w:r>
+              <w:rPr>
+                <w:rFonts w:eastAsiaTheme="minorEastAsia" w:cstheme="minorBidi"/>
+                <w:b w:val="0"/>
+                <w:caps w:val="0"/>
+                <w:color w:val="auto"/>
+                <w:sz w:val="22"/>
+              </w:rPr>
+              <w:tab/>
+            </w:r>
+            <w:r>
+              <w:rPr>
+                <w:rStyle w:val="Hyperlink"/>
+              </w:rPr>
+              <w:t>Bronnen</w:t>
+            </w:r>
+            <w:r>
+              <w:rPr>
+                <w:webHidden/>
+              </w:rPr>
+              <w:tab/>
+            </w:r>
+            <w:r>
+              <w:rPr>
+                <w:webHidden/>
+              </w:rPr>
+              <w:fldChar w:fldCharType="begin"/>
+            </w:r>
+            <w:r>
+              <w:rPr>
+                <w:webHidden/>
+              </w:rPr>
+              <w:instrText xml:space="preserve"> PAGEREF _Toc85619582 \h </w:instrText>
+            </w:r>
+            <w:r>
+              <w:rPr>
+                <w:webHidden/>
+              </w:rPr>
+            </w:r>
+            <w:r>
+              <w:rPr>
+                <w:webHidden/>
+              </w:rPr>
+              <w:fldChar w:fldCharType="separate"/>
+            </w:r>
+            <w:r>
+              <w:rPr>
+                <w:webHidden/>
+              </w:rPr>
+              <w:t>7</w:t>
+            </w:r>
+            <w:r>
+              <w:rPr>
                 <w:webHidden/>
               </w:rPr>
               <w:fldChar w:fldCharType="end"/>
@@ -1268,7 +1340,7 @@
       <w:pPr>
         <w:pStyle w:val="Heading1"/>
       </w:pPr>
-      <w:bookmarkStart w:id="5" w:name="_Toc85573040"/>
+      <w:bookmarkStart w:id="5" w:name="_Toc85619569"/>
       <w:bookmarkEnd w:id="4"/>
       <w:bookmarkEnd w:id="3"/>
       <w:bookmarkEnd w:id="2"/>
@@ -1285,71 +1357,18 @@
       <w:pPr>
         <w:pStyle w:val="Heading2"/>
       </w:pPr>
-      <w:bookmarkStart w:id="6" w:name="_Toc85573041"/>
+      <w:bookmarkStart w:id="6" w:name="_Toc85619570"/>
       <w:r>
         <w:t>Opdracht omschrijving</w:t>
       </w:r>
       <w:bookmarkEnd w:id="6"/>
     </w:p>
-    <w:p>
-      <w:r>
-        <w:t xml:space="preserve">Educom wilt een nieuw online leerplatform </w:t>
-      </w:r>
-      <w:r>
-        <w:t>ontwikkelen genaamd Provo</w:t>
-      </w:r>
-      <w:r>
-        <w:t>.</w:t>
-      </w:r>
-      <w:r>
-        <w:t xml:space="preserve"> Met Provo</w:t>
-      </w:r>
-      <w:r>
-        <w:t xml:space="preserve"> kan een docent </w:t>
-      </w:r>
-      <w:r>
-        <w:t xml:space="preserve">kennistoetsen aanmaken en deze laten uitvoeren door de leerlingen. </w:t>
-      </w:r>
-    </w:p>
     <w:p/>
     <w:p>
-      <w:r>
-        <w:t>Bovenop het SRS</w:t>
-      </w:r>
-      <w:r>
-        <w:t xml:space="preserve">- en SDD-document leveren wij een </w:t>
-      </w:r>
-      <w:r>
-        <w:t>Java</w:t>
-      </w:r>
-      <w:r>
-        <w:t xml:space="preserve">-applicatie </w:t>
-      </w:r>
-      <w:r>
-        <w:t>op</w:t>
-      </w:r>
-      <w:r>
-        <w:t xml:space="preserve"> die </w:t>
-      </w:r>
-      <w:r>
-        <w:t>het maken van een kennistoet</w:t>
-      </w:r>
-      <w:r>
-        <w:t>s simuleert</w:t>
-      </w:r>
-      <w:r>
-        <w:t>.</w:t>
-      </w:r>
-      <w:r>
-        <w:t xml:space="preserve"> </w:t>
-      </w:r>
-    </w:p>
-    <w:p/>
-    <w:p>
       <w:pPr>
         <w:pStyle w:val="Heading2"/>
       </w:pPr>
-      <w:bookmarkStart w:id="7" w:name="_Toc85573042"/>
+      <w:bookmarkStart w:id="7" w:name="_Toc85619571"/>
       <w:r>
         <w:t>Doel van het document</w:t>
       </w:r>
@@ -1357,47 +1376,172 @@
     </w:p>
     <w:p>
       <w:r>
-        <w:t xml:space="preserve">In een SSD-document </w:t>
+        <w:t xml:space="preserve">Het system design </w:t>
+      </w:r>
+      <w:proofErr w:type="spellStart"/>
+      <w:r>
+        <w:t>description</w:t>
+      </w:r>
+      <w:proofErr w:type="spellEnd"/>
+      <w:r>
+        <w:t xml:space="preserve"> document is de</w:t>
       </w:r>
       <w:r>
-        <w:t xml:space="preserve">staan de design en analyse </w:t>
+        <w:t xml:space="preserve"> blauwdruk van het uiteindelijke stuk software die de programmeur(s) gebruiken om tot een goed werkend eindproduct te komen zonder al </w:t>
+      </w:r>
+      <w:proofErr w:type="gramStart"/>
+      <w:r>
+        <w:t>teveel</w:t>
+      </w:r>
+      <w:proofErr w:type="gramEnd"/>
+      <w:r>
+        <w:t xml:space="preserve"> struikelblokken. Die zijn tijdens het analyse proces al gladgestreken. Zoals een bouwvakker de blauwdrukken gebruikt om te zien welke maten en ruimtes het huis moeten hebben, kan de programmeur zien welke klassen en methodes </w:t>
+      </w:r>
+      <w:r>
+        <w:t>nodig zijn. In beide gevallen hoeven ze niet te freestylen.</w:t>
       </w:r>
     </w:p>
     <w:p/>
     <w:p>
-      <w:r>
-        <w:t xml:space="preserve">Een SSD-document wordt gebruikt door </w:t>
-      </w:r>
-      <w:r>
-        <w:t xml:space="preserve">een programmeur </w:t>
-      </w:r>
-      <w:r>
-        <w:t>om te zien ho</w:t>
-      </w:r>
-      <w:r>
-        <w:t>e de software</w:t>
-      </w:r>
-      <w:r>
-        <w:t xml:space="preserve"> moet functioneren en welke </w:t>
-      </w:r>
-      <w:r>
-        <w:t xml:space="preserve">klassen en methodes het programma uiteindelijk zal hebben. </w:t>
-      </w:r>
-      <w:r>
-        <w:t xml:space="preserve">Het zal </w:t>
-      </w:r>
-    </w:p>
-    <w:p/>
-    <w:p>
       <w:pPr>
         <w:pStyle w:val="Heading2"/>
       </w:pPr>
-      <w:bookmarkStart w:id="8" w:name="_Toc85573043"/>
+      <w:bookmarkStart w:id="8" w:name="_Toc85619572"/>
       <w:r>
         <w:t>Definities, acroniemen en afkortingen</w:t>
       </w:r>
       <w:bookmarkEnd w:id="8"/>
     </w:p>
+    <w:tbl>
+      <w:tblPr>
+        <w:tblStyle w:val="TableGrid0"/>
+        <w:tblW w:w="0" w:type="auto"/>
+        <w:tblLook w:val="04A0" w:firstRow="1" w:lastRow="0" w:firstColumn="1" w:lastColumn="0" w:noHBand="0" w:noVBand="1"/>
+      </w:tblPr>
+      <w:tblGrid>
+        <w:gridCol w:w="1242"/>
+        <w:gridCol w:w="7274"/>
+      </w:tblGrid>
+      <w:tr>
+        <w:tc>
+          <w:tcPr>
+            <w:tcW w:w="1242" w:type="dxa"/>
+          </w:tcPr>
+          <w:p>
+            <w:r>
+              <w:t>Term</w:t>
+            </w:r>
+          </w:p>
+        </w:tc>
+        <w:tc>
+          <w:tcPr>
+            <w:tcW w:w="7274" w:type="dxa"/>
+          </w:tcPr>
+          <w:p>
+            <w:r>
+              <w:t>Omschrijving</w:t>
+            </w:r>
+          </w:p>
+        </w:tc>
+      </w:tr>
+      <w:tr>
+        <w:tc>
+          <w:tcPr>
+            <w:tcW w:w="1242" w:type="dxa"/>
+          </w:tcPr>
+          <w:p>
+            <w:r>
+              <w:t>SRS</w:t>
+            </w:r>
+          </w:p>
+        </w:tc>
+        <w:tc>
+          <w:tcPr>
+            <w:tcW w:w="7274" w:type="dxa"/>
+          </w:tcPr>
+          <w:p>
+            <w:r>
+              <w:t xml:space="preserve">Software </w:t>
+            </w:r>
+            <w:proofErr w:type="spellStart"/>
+            <w:r>
+              <w:t>Requirements</w:t>
+            </w:r>
+            <w:proofErr w:type="spellEnd"/>
+            <w:r>
+              <w:t xml:space="preserve"> </w:t>
+            </w:r>
+            <w:proofErr w:type="spellStart"/>
+            <w:r>
+              <w:t>Specification</w:t>
+            </w:r>
+            <w:proofErr w:type="spellEnd"/>
+          </w:p>
+        </w:tc>
+      </w:tr>
+      <w:tr>
+        <w:tc>
+          <w:tcPr>
+            <w:tcW w:w="1242" w:type="dxa"/>
+          </w:tcPr>
+          <w:p>
+            <w:r>
+              <w:t>SDD</w:t>
+            </w:r>
+          </w:p>
+        </w:tc>
+        <w:tc>
+          <w:tcPr>
+            <w:tcW w:w="7274" w:type="dxa"/>
+          </w:tcPr>
+          <w:p>
+            <w:r>
+              <w:t xml:space="preserve">System Design </w:t>
+            </w:r>
+            <w:proofErr w:type="spellStart"/>
+            <w:r>
+              <w:t>Description</w:t>
+            </w:r>
+            <w:proofErr w:type="spellEnd"/>
+          </w:p>
+        </w:tc>
+      </w:tr>
+      <w:tr>
+        <w:tc>
+          <w:tcPr>
+            <w:tcW w:w="1242" w:type="dxa"/>
+          </w:tcPr>
+          <w:p>
+            <w:r>
+              <w:t>UML</w:t>
+            </w:r>
+          </w:p>
+        </w:tc>
+        <w:tc>
+          <w:tcPr>
+            <w:tcW w:w="7274" w:type="dxa"/>
+          </w:tcPr>
+          <w:p>
+            <w:proofErr w:type="spellStart"/>
+            <w:r>
+              <w:t>Unified</w:t>
+            </w:r>
+            <w:proofErr w:type="spellEnd"/>
+            <w:r>
+              <w:t xml:space="preserve"> </w:t>
+            </w:r>
+            <w:proofErr w:type="spellStart"/>
+            <w:r>
+              <w:t>Modeling</w:t>
+            </w:r>
+            <w:proofErr w:type="spellEnd"/>
+            <w:r>
+              <w:t xml:space="preserve"> Language</w:t>
+            </w:r>
+          </w:p>
+        </w:tc>
+      </w:tr>
+    </w:tbl>
     <w:p>
       <w:r>
         <w:br w:type="page"/>
@@ -1407,7 +1551,7 @@
       <w:pPr>
         <w:pStyle w:val="Heading1"/>
       </w:pPr>
-      <w:bookmarkStart w:id="9" w:name="_Toc85573044"/>
+      <w:bookmarkStart w:id="9" w:name="_Toc85619573"/>
       <w:r>
         <w:lastRenderedPageBreak/>
         <w:t>Architectonisch overzicht</w:t>
@@ -1424,7 +1568,7 @@
       <w:pPr>
         <w:pStyle w:val="Heading1"/>
       </w:pPr>
-      <w:bookmarkStart w:id="10" w:name="_Toc85573045"/>
+      <w:bookmarkStart w:id="10" w:name="_Toc85619574"/>
       <w:r>
         <w:lastRenderedPageBreak/>
         <w:t>gedetailleerd designomschrijving</w:t>
@@ -1436,7 +1580,7 @@
       <w:pPr>
         <w:pStyle w:val="Heading2"/>
       </w:pPr>
-      <w:bookmarkStart w:id="11" w:name="_Toc85573046"/>
+      <w:bookmarkStart w:id="11" w:name="_Toc85619575"/>
       <w:r>
         <w:t>Deployment Diagram</w:t>
       </w:r>
@@ -1447,7 +1591,7 @@
       <w:pPr>
         <w:pStyle w:val="Heading2"/>
       </w:pPr>
-      <w:bookmarkStart w:id="12" w:name="_Toc85573047"/>
+      <w:bookmarkStart w:id="12" w:name="_Toc85619576"/>
       <w:r>
         <w:t>Design Class Diagram</w:t>
       </w:r>
@@ -1458,7 +1602,7 @@
       <w:pPr>
         <w:pStyle w:val="Heading2"/>
       </w:pPr>
-      <w:bookmarkStart w:id="13" w:name="_Toc85573048"/>
+      <w:bookmarkStart w:id="13" w:name="_Toc85619577"/>
       <w:proofErr w:type="spellStart"/>
       <w:r>
         <w:t>Sequence</w:t>
@@ -1473,7 +1617,7 @@
       <w:pPr>
         <w:pStyle w:val="Heading3"/>
       </w:pPr>
-      <w:bookmarkStart w:id="14" w:name="_Toc85573049"/>
+      <w:bookmarkStart w:id="14" w:name="_Toc85619578"/>
       <w:r>
         <w:t>Registreren</w:t>
       </w:r>
@@ -1484,7 +1628,7 @@
       <w:pPr>
         <w:pStyle w:val="Heading3"/>
       </w:pPr>
-      <w:bookmarkStart w:id="15" w:name="_Toc85573050"/>
+      <w:bookmarkStart w:id="15" w:name="_Toc85619579"/>
       <w:r>
         <w:t>Starten Kennistoets</w:t>
       </w:r>
@@ -1542,7 +1686,7 @@
       <w:pPr>
         <w:pStyle w:val="Heading3"/>
       </w:pPr>
-      <w:bookmarkStart w:id="16" w:name="_Toc85573051"/>
+      <w:bookmarkStart w:id="16" w:name="_Toc85619580"/>
       <w:r>
         <w:t>Uitvoeren Kennistoets</w:t>
       </w:r>
@@ -1553,7 +1697,7 @@
       <w:pPr>
         <w:pStyle w:val="Heading3"/>
       </w:pPr>
-      <w:bookmarkStart w:id="17" w:name="_Toc85573052"/>
+      <w:bookmarkStart w:id="17" w:name="_Toc85619581"/>
       <w:r>
         <w:lastRenderedPageBreak/>
         <w:t>Genereren Totaalscore</w:t>
@@ -1625,11 +1769,120 @@
           </wp:inline>
         </w:drawing>
       </w:r>
+    </w:p>
+    <w:p>
+      <w:pPr>
+        <w:rPr>
+          <w:rFonts w:eastAsiaTheme="minorEastAsia"/>
+          <w:color w:val="auto"/>
+          <w:szCs w:val="20"/>
+        </w:rPr>
+      </w:pPr>
       <w:r>
         <w:rPr>
           <w:rFonts w:eastAsiaTheme="minorEastAsia"/>
           <w:color w:val="auto"/>
           <w:szCs w:val="20"/>
+        </w:rPr>
+        <w:br w:type="page"/>
+      </w:r>
+    </w:p>
+    <w:bookmarkStart w:id="18" w:name="_Toc85619582" w:displacedByCustomXml="next"/>
+    <w:sdt>
+      <w:sdtPr>
+        <w:rPr>
+          <w:rFonts w:asciiTheme="minorHAnsi" w:hAnsiTheme="minorHAnsi"/>
+          <w:b w:val="0"/>
+          <w:caps w:val="0"/>
+          <w:sz w:val="20"/>
+        </w:rPr>
+        <w:id w:val="889923967"/>
+        <w:docPartObj>
+          <w:docPartGallery w:val="Bibliographies"/>
+          <w:docPartUnique/>
+        </w:docPartObj>
+      </w:sdtPr>
+      <w:sdtEndPr/>
+      <w:sdtContent>
+        <w:p>
+          <w:pPr>
+            <w:pStyle w:val="Heading1"/>
+          </w:pPr>
+          <w:r>
+            <w:t>Bronnen</w:t>
+          </w:r>
+          <w:bookmarkEnd w:id="18"/>
+        </w:p>
+        <w:sdt>
+          <w:sdtPr>
+            <w:id w:val="111145805"/>
+            <w:bibliography/>
+          </w:sdtPr>
+          <w:sdtEndPr/>
+          <w:sdtContent>
+            <w:p>
+              <w:pPr>
+                <w:pStyle w:val="Bibliography"/>
+                <w:ind w:left="720" w:hanging="720"/>
+                <w:rPr>
+                  <w:noProof/>
+                  <w:sz w:val="24"/>
+                  <w:szCs w:val="24"/>
+                </w:rPr>
+              </w:pPr>
+              <w:r>
+                <w:fldChar w:fldCharType="begin"/>
+              </w:r>
+              <w:r>
+                <w:rPr>
+                  <w:lang w:val="en-US"/>
+                </w:rPr>
+                <w:instrText xml:space="preserve"> BIBLIOGRAPHY </w:instrText>
+              </w:r>
+              <w:r>
+                <w:fldChar w:fldCharType="separate"/>
+              </w:r>
+              <w:r>
+                <w:rPr>
+                  <w:i/>
+                  <w:iCs/>
+                  <w:noProof/>
+                  <w:lang w:val="en-US"/>
+                </w:rPr>
+                <w:t>Case Study OOAD: Provo.</w:t>
+              </w:r>
+              <w:r>
+                <w:rPr>
+                  <w:noProof/>
+                  <w:lang w:val="en-US"/>
+                </w:rPr>
+                <w:t xml:space="preserve"> (sd). </w:t>
+              </w:r>
+              <w:r>
+                <w:rPr>
+                  <w:noProof/>
+                </w:rPr>
+                <w:t>Opgehaald van: https://onderwijsonline.han.nl/elearning/lessonfile/BylEz7MD/https://onderwijsonline.han.nl/elearning/lessonfile/BylEz7MD/eyJpdiI6IktuajJDTkhFMStWcXA2bFAydUlSOGc9PSIsInZhbHVlIjoiNlRCMENCeXAySHQvTHdCTlBCYWhxNkd1UTcvSTV4eFA0Yk1PZDRNQVYzRWhXL0NyTFE4NE9TcVVYT</w:t>
+              </w:r>
+            </w:p>
+            <w:p>
+              <w:r>
+                <w:rPr>
+                  <w:b/>
+                  <w:bCs/>
+                  <w:noProof/>
+                </w:rPr>
+                <w:fldChar w:fldCharType="end"/>
+              </w:r>
+            </w:p>
+          </w:sdtContent>
+        </w:sdt>
+      </w:sdtContent>
+    </w:sdt>
+    <w:p>
+      <w:r>
+        <w:rPr>
+          <w:lang w:val="en-US"/>
         </w:rPr>
         <w:br w:type="page"/>
       </w:r>
@@ -1786,7 +2039,7 @@
           </mc:Choice>
           <mc:Fallback>
             <w:pict>
-              <v:group w14:anchorId="2FEE33B6" id="Groep 4" o:spid="_x0000_s1026" style="position:absolute;margin-left:0;margin-top:0;width:596.15pt;height:840.75pt;z-index:251674624;mso-position-horizontal-relative:page;mso-position-vertical-relative:page;mso-width-relative:margin;mso-height-relative:margin" coordsize="75723,106775" o:gfxdata="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">
+              <v:group w14:anchorId="7ACD0FE5" id="Groep 4" o:spid="_x0000_s1026" style="position:absolute;margin-left:0;margin-top:0;width:596.15pt;height:840.75pt;z-index:251674624;mso-position-horizontal-relative:page;mso-position-vertical-relative:page;mso-width-relative:margin;mso-height-relative:margin" coordsize="75723,106775" o:gfxdata="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">
                 <v:shapetype id="_x0000_t75" coordsize="21600,21600" o:spt="75" o:preferrelative="t" path="m@4@5l@4@11@9@11@9@5xe" filled="f" stroked="f">
                   <v:stroke joinstyle="miter"/>
                   <v:formulas>
@@ -1806,12 +2059,11 @@
                   <v:path o:extrusionok="f" gradientshapeok="t" o:connecttype="rect"/>
                   <o:lock v:ext="edit" aspectratio="t"/>
                 </v:shapetype>
-                <v:shape id="Afbeelding 1" o:spid="_x0000_s1027" type="#_x0000_t75" style="position:absolute;left:20478;top:39433;width:34557;height:22352;visibility:visible;mso-wrap-style:square" o:gfxdata="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">
+                <v:shape id="Afbeelding 1" o:spid="_x0000_s1027" type="#_x0000_t75" style="position:absolute;left:20478;top:39433;width:34557;height:22352;visibility:visible;mso-wrap-style:square" o:gfxdata="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">
                   <v:imagedata r:id="rId20" o:title=""/>
-                  <v:path arrowok="t"/>
                 </v:shape>
-                <v:rect id="Rechthoek 2" o:spid="_x0000_s1028" style="position:absolute;width:75723;height:9715;visibility:visible;mso-wrap-style:square;v-text-anchor:middle" o:gfxdata="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" fillcolor="white [3201]" stroked="f" strokeweight="1pt"/>
-                <v:rect id="Rechthoek 3" o:spid="_x0000_s1029" style="position:absolute;top:97059;width:75723;height:9716;visibility:visible;mso-wrap-style:square;v-text-anchor:middle" o:gfxdata="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" fillcolor="white [3201]" stroked="f" strokeweight="1pt"/>
+                <v:rect id="Rechthoek 2" o:spid="_x0000_s1028" style="position:absolute;width:75723;height:9715;visibility:visible;mso-wrap-style:square;v-text-anchor:middle" o:gfxdata="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" fillcolor="white [3201]" stroked="f" strokeweight="1pt"/>
+                <v:rect id="Rechthoek 3" o:spid="_x0000_s1029" style="position:absolute;top:97059;width:75723;height:9716;visibility:visible;mso-wrap-style:square;v-text-anchor:middle" o:gfxdata="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" fillcolor="white [3201]" stroked="f" strokeweight="1pt"/>
                 <w10:wrap anchorx="page" anchory="page"/>
                 <w10:anchorlock/>
               </v:group>
@@ -2213,27 +2465,14 @@
                         <w:r>
                           <w:t>/</w:t>
                         </w:r>
-                        <w:r>
-                          <w:fldChar w:fldCharType="begin"/>
-                        </w:r>
-                        <w:r>
-                          <w:instrText xml:space="preserve"> NUMPAGES   \* MERGEFORMAT </w:instrText>
-                        </w:r>
-                        <w:r>
-                          <w:fldChar w:fldCharType="separate"/>
-                        </w:r>
-                        <w:r>
-                          <w:rPr>
-                            <w:noProof/>
-                          </w:rPr>
-                          <w:t>5</w:t>
-                        </w:r>
-                        <w:r>
-                          <w:rPr>
-                            <w:noProof/>
-                          </w:rPr>
-                          <w:fldChar w:fldCharType="end"/>
-                        </w:r>
+                        <w:fldSimple w:instr=" NUMPAGES   \* MERGEFORMAT ">
+                          <w:r>
+                            <w:rPr>
+                              <w:noProof/>
+                            </w:rPr>
+                            <w:t>5</w:t>
+                          </w:r>
+                        </w:fldSimple>
                       </w:p>
                     </w:txbxContent>
                   </v:textbox>
@@ -3612,6 +3851,7 @@
     <w:lsdException w:name="HTML Sample" w:semiHidden="1" w:unhideWhenUsed="1"/>
     <w:lsdException w:name="HTML Typewriter" w:semiHidden="1" w:unhideWhenUsed="1"/>
     <w:lsdException w:name="HTML Variable" w:semiHidden="1" w:unhideWhenUsed="1"/>
+    <w:lsdException w:name="Normal Table" w:semiHidden="1" w:unhideWhenUsed="1"/>
     <w:lsdException w:name="annotation subject" w:semiHidden="1" w:unhideWhenUsed="1"/>
     <w:lsdException w:name="No List" w:semiHidden="1" w:unhideWhenUsed="1"/>
     <w:lsdException w:name="Outline List 1" w:semiHidden="1" w:unhideWhenUsed="1"/>
@@ -3654,10 +3894,13 @@
     <w:lsdException w:name="Table Contemporary" w:semiHidden="1" w:unhideWhenUsed="1"/>
     <w:lsdException w:name="Table Elegant" w:semiHidden="1" w:unhideWhenUsed="1"/>
     <w:lsdException w:name="Table Professional" w:semiHidden="1" w:unhideWhenUsed="1"/>
+    <w:lsdException w:name="Table Subtle 1" w:semiHidden="1" w:unhideWhenUsed="1"/>
     <w:lsdException w:name="Table Subtle 2" w:semiHidden="1" w:unhideWhenUsed="1"/>
     <w:lsdException w:name="Table Web 1" w:semiHidden="1" w:unhideWhenUsed="1"/>
+    <w:lsdException w:name="Table Web 2" w:semiHidden="1" w:unhideWhenUsed="1"/>
+    <w:lsdException w:name="Table Web 3" w:semiHidden="1" w:unhideWhenUsed="1"/>
     <w:lsdException w:name="Balloon Text" w:semiHidden="1" w:unhideWhenUsed="1"/>
-    <w:lsdException w:name="Table Grid" w:uiPriority="0"/>
+    <w:lsdException w:name="Table Grid" w:uiPriority="59"/>
     <w:lsdException w:name="Table Theme" w:semiHidden="1" w:unhideWhenUsed="1"/>
     <w:lsdException w:name="Placeholder Text" w:semiHidden="1"/>
     <w:lsdException w:name="No Spacing" w:uiPriority="1"/>
@@ -4196,6 +4439,7 @@
   <w:style w:type="table" w:styleId="TableGrid0">
     <w:name w:val="Table Grid"/>
     <w:basedOn w:val="TableNormal"/>
+    <w:uiPriority w:val="59"/>
     <w:rsid w:val="0020758F"/>
     <w:pPr>
       <w:spacing w:line="240" w:lineRule="auto"/>
@@ -4853,6 +5097,14 @@
       <w:sz w:val="24"/>
       <w:szCs w:val="24"/>
     </w:rPr>
+  </w:style>
+  <w:style w:type="paragraph" w:styleId="Bibliography">
+    <w:name w:val="Bibliography"/>
+    <w:basedOn w:val="Normal"/>
+    <w:next w:val="Normal"/>
+    <w:uiPriority w:val="37"/>
+    <w:unhideWhenUsed/>
+    <w:rsid w:val="001D77DA"/>
   </w:style>
 </w:styles>
 </file>
@@ -5003,7 +5255,6 @@
     <w:lvl w:ilvl="0">
       <w:start w:val="1"/>
       <w:numFmt w:val="decimal"/>
-      <w:pStyle w:val="71027C4CD6AD4262B8C97B5234E60A561"/>
       <w:lvlText w:val="%1."/>
       <w:lvlJc w:val="left"/>
       <w:pPr>
@@ -5016,7 +5267,6 @@
     <w:lvl w:ilvl="1">
       <w:start w:val="1"/>
       <w:numFmt w:val="decimal"/>
-      <w:pStyle w:val="93BEF86AB9DD40D5BDCF2D4AD9CD55A41"/>
       <w:lvlText w:val="%2."/>
       <w:lvlJc w:val="left"/>
       <w:pPr>
@@ -5134,6 +5384,7 @@
   </w:compat>
   <w:rsids>
     <w:rsidRoot w:val="00AC2175"/>
+    <w:rsid w:val="00005F32"/>
     <w:rsid w:val="0003236B"/>
     <w:rsid w:val="00343388"/>
     <w:rsid w:val="003C64FB"/>
@@ -5287,6 +5538,7 @@
     <w:lsdException w:name="HTML Sample" w:semiHidden="1" w:unhideWhenUsed="1"/>
     <w:lsdException w:name="HTML Typewriter" w:semiHidden="1" w:unhideWhenUsed="1"/>
     <w:lsdException w:name="HTML Variable" w:semiHidden="1" w:unhideWhenUsed="1"/>
+    <w:lsdException w:name="Normal Table" w:semiHidden="1" w:unhideWhenUsed="1"/>
     <w:lsdException w:name="annotation subject" w:semiHidden="1" w:unhideWhenUsed="1"/>
     <w:lsdException w:name="No List" w:semiHidden="1" w:unhideWhenUsed="1"/>
     <w:lsdException w:name="Outline List 1" w:semiHidden="1" w:unhideWhenUsed="1"/>
@@ -5329,8 +5581,11 @@
     <w:lsdException w:name="Table Contemporary" w:semiHidden="1" w:unhideWhenUsed="1"/>
     <w:lsdException w:name="Table Elegant" w:semiHidden="1" w:unhideWhenUsed="1"/>
     <w:lsdException w:name="Table Professional" w:semiHidden="1" w:unhideWhenUsed="1"/>
+    <w:lsdException w:name="Table Subtle 1" w:semiHidden="1" w:unhideWhenUsed="1"/>
     <w:lsdException w:name="Table Subtle 2" w:semiHidden="1" w:unhideWhenUsed="1"/>
     <w:lsdException w:name="Table Web 1" w:semiHidden="1" w:unhideWhenUsed="1"/>
+    <w:lsdException w:name="Table Web 2" w:semiHidden="1" w:unhideWhenUsed="1"/>
+    <w:lsdException w:name="Table Web 3" w:semiHidden="1" w:unhideWhenUsed="1"/>
     <w:lsdException w:name="Balloon Text" w:semiHidden="1" w:unhideWhenUsed="1"/>
     <w:lsdException w:name="Table Grid" w:uiPriority="39"/>
     <w:lsdException w:name="Table Theme" w:semiHidden="1" w:unhideWhenUsed="1"/>
@@ -5596,514 +5851,9 @@
       <w:color w:val="808080"/>
     </w:rPr>
   </w:style>
-  <w:style w:type="paragraph" w:customStyle="1" w:styleId="B747F752FFB041D39A065835EC91E7A5">
-    <w:name w:val="B747F752FFB041D39A065835EC91E7A5"/>
-    <w:rsid w:val="00AC2175"/>
-  </w:style>
-  <w:style w:type="paragraph" w:customStyle="1" w:styleId="73C00E755987491E827F7A0994480750">
-    <w:name w:val="73C00E755987491E827F7A0994480750"/>
-    <w:rsid w:val="00AC2175"/>
-  </w:style>
-  <w:style w:type="paragraph" w:customStyle="1" w:styleId="EE46ED85BD7F4B798F2E9ED920E3AAF6">
-    <w:name w:val="EE46ED85BD7F4B798F2E9ED920E3AAF6"/>
-    <w:rsid w:val="00AC2175"/>
-  </w:style>
-  <w:style w:type="paragraph" w:customStyle="1" w:styleId="A2E12FD70B1B4093A8FBB56D492B7776">
-    <w:name w:val="A2E12FD70B1B4093A8FBB56D492B7776"/>
-    <w:rsid w:val="00AC2175"/>
-  </w:style>
-  <w:style w:type="paragraph" w:customStyle="1" w:styleId="04EB0EC561664EFDA51E2438475B380B">
-    <w:name w:val="04EB0EC561664EFDA51E2438475B380B"/>
-    <w:rsid w:val="00AC2175"/>
-  </w:style>
-  <w:style w:type="paragraph" w:customStyle="1" w:styleId="1A68DFEB80AE484CB30C897E5AFE95E1">
-    <w:name w:val="1A68DFEB80AE484CB30C897E5AFE95E1"/>
-    <w:rsid w:val="00AC2175"/>
-  </w:style>
-  <w:style w:type="paragraph" w:customStyle="1" w:styleId="1A68DFEB80AE484CB30C897E5AFE95E11">
-    <w:name w:val="1A68DFEB80AE484CB30C897E5AFE95E11"/>
-    <w:rsid w:val="00AC2175"/>
-    <w:pPr>
-      <w:spacing w:after="0" w:line="360" w:lineRule="auto"/>
-    </w:pPr>
-    <w:rPr>
-      <w:rFonts w:ascii="Arial" w:eastAsia="Arial" w:hAnsi="Arial" w:cs="Arial"/>
-      <w:color w:val="000000"/>
-      <w:sz w:val="32"/>
-      <w:szCs w:val="32"/>
-    </w:rPr>
-  </w:style>
-  <w:style w:type="paragraph" w:customStyle="1" w:styleId="EE46ED85BD7F4B798F2E9ED920E3AAF61">
-    <w:name w:val="EE46ED85BD7F4B798F2E9ED920E3AAF61"/>
-    <w:rsid w:val="00AC2175"/>
-    <w:pPr>
-      <w:spacing w:after="0" w:line="360" w:lineRule="auto"/>
-    </w:pPr>
-    <w:rPr>
-      <w:rFonts w:ascii="Arial" w:eastAsia="Arial" w:hAnsi="Arial" w:cs="Arial"/>
-      <w:b/>
-      <w:color w:val="000000"/>
-      <w:sz w:val="24"/>
-      <w:szCs w:val="24"/>
-    </w:rPr>
-  </w:style>
-  <w:style w:type="paragraph" w:customStyle="1" w:styleId="A2E12FD70B1B4093A8FBB56D492B77761">
-    <w:name w:val="A2E12FD70B1B4093A8FBB56D492B77761"/>
-    <w:rsid w:val="00AC2175"/>
-    <w:pPr>
-      <w:spacing w:after="0" w:line="360" w:lineRule="auto"/>
-    </w:pPr>
-    <w:rPr>
-      <w:rFonts w:ascii="Arial" w:eastAsia="Arial" w:hAnsi="Arial" w:cs="Arial"/>
-      <w:b/>
-      <w:color w:val="000000"/>
-      <w:sz w:val="24"/>
-      <w:szCs w:val="24"/>
-    </w:rPr>
-  </w:style>
-  <w:style w:type="paragraph" w:customStyle="1" w:styleId="EC8C9AE66043408F953E6CF20EC53855">
-    <w:name w:val="EC8C9AE66043408F953E6CF20EC53855"/>
-    <w:rsid w:val="00AC2175"/>
-  </w:style>
-  <w:style w:type="paragraph" w:customStyle="1" w:styleId="3B9EAE7295D6416D9A4BB4FEEA707A56">
-    <w:name w:val="3B9EAE7295D6416D9A4BB4FEEA707A56"/>
-    <w:rsid w:val="00AC2175"/>
-  </w:style>
-  <w:style w:type="paragraph" w:customStyle="1" w:styleId="48235E34E3274513B76482099A732D15">
-    <w:name w:val="48235E34E3274513B76482099A732D15"/>
-    <w:rsid w:val="00AC2175"/>
-  </w:style>
-  <w:style w:type="paragraph" w:customStyle="1" w:styleId="B5EFB8E930244C1BB3156C9302BD245B">
-    <w:name w:val="B5EFB8E930244C1BB3156C9302BD245B"/>
-    <w:rsid w:val="00AC2175"/>
-  </w:style>
-  <w:style w:type="paragraph" w:customStyle="1" w:styleId="1A68DFEB80AE484CB30C897E5AFE95E12">
-    <w:name w:val="1A68DFEB80AE484CB30C897E5AFE95E12"/>
-    <w:rsid w:val="00AC2175"/>
-    <w:pPr>
-      <w:spacing w:after="0" w:line="360" w:lineRule="auto"/>
-    </w:pPr>
-    <w:rPr>
-      <w:rFonts w:ascii="Arial" w:eastAsia="Arial" w:hAnsi="Arial" w:cs="Arial"/>
-      <w:color w:val="000000"/>
-      <w:sz w:val="32"/>
-      <w:szCs w:val="32"/>
-    </w:rPr>
-  </w:style>
-  <w:style w:type="paragraph" w:customStyle="1" w:styleId="EE46ED85BD7F4B798F2E9ED920E3AAF62">
-    <w:name w:val="EE46ED85BD7F4B798F2E9ED920E3AAF62"/>
-    <w:rsid w:val="00AC2175"/>
-    <w:pPr>
-      <w:spacing w:after="0" w:line="360" w:lineRule="auto"/>
-    </w:pPr>
-    <w:rPr>
-      <w:rFonts w:ascii="Arial" w:eastAsia="Arial" w:hAnsi="Arial" w:cs="Arial"/>
-      <w:b/>
-      <w:color w:val="000000"/>
-      <w:sz w:val="24"/>
-      <w:szCs w:val="24"/>
-    </w:rPr>
-  </w:style>
-  <w:style w:type="paragraph" w:customStyle="1" w:styleId="A2E12FD70B1B4093A8FBB56D492B77762">
-    <w:name w:val="A2E12FD70B1B4093A8FBB56D492B77762"/>
-    <w:rsid w:val="00AC2175"/>
-    <w:pPr>
-      <w:spacing w:after="0" w:line="360" w:lineRule="auto"/>
-    </w:pPr>
-    <w:rPr>
-      <w:rFonts w:ascii="Arial" w:eastAsia="Arial" w:hAnsi="Arial" w:cs="Arial"/>
-      <w:b/>
-      <w:color w:val="000000"/>
-      <w:sz w:val="24"/>
-      <w:szCs w:val="24"/>
-    </w:rPr>
-  </w:style>
-  <w:style w:type="paragraph" w:customStyle="1" w:styleId="B5EFB8E930244C1BB3156C9302BD245B1">
-    <w:name w:val="B5EFB8E930244C1BB3156C9302BD245B1"/>
-    <w:rsid w:val="00AC2175"/>
-    <w:pPr>
-      <w:spacing w:after="0" w:line="360" w:lineRule="auto"/>
-    </w:pPr>
-    <w:rPr>
-      <w:rFonts w:ascii="Arial" w:eastAsia="Arial" w:hAnsi="Arial" w:cs="Arial"/>
-      <w:color w:val="000000"/>
-      <w:sz w:val="20"/>
-    </w:rPr>
-  </w:style>
-  <w:style w:type="paragraph" w:customStyle="1" w:styleId="48235E34E3274513B76482099A732D151">
-    <w:name w:val="48235E34E3274513B76482099A732D151"/>
-    <w:rsid w:val="00AC2175"/>
-    <w:pPr>
-      <w:spacing w:after="0" w:line="360" w:lineRule="auto"/>
-    </w:pPr>
-    <w:rPr>
-      <w:rFonts w:ascii="Arial" w:eastAsia="Arial" w:hAnsi="Arial" w:cs="Arial"/>
-      <w:color w:val="000000"/>
-      <w:sz w:val="20"/>
-    </w:rPr>
-  </w:style>
-  <w:style w:type="paragraph" w:customStyle="1" w:styleId="A7076FB95A574DBDAAFADC8377B4AE6F">
-    <w:name w:val="A7076FB95A574DBDAAFADC8377B4AE6F"/>
-    <w:rsid w:val="00BC329E"/>
-  </w:style>
-  <w:style w:type="paragraph" w:customStyle="1" w:styleId="3663EDD6474F4B9CA4A375AA3FDCC278">
-    <w:name w:val="3663EDD6474F4B9CA4A375AA3FDCC278"/>
-    <w:rsid w:val="00BC329E"/>
-  </w:style>
-  <w:style w:type="paragraph" w:customStyle="1" w:styleId="9982597057124BFB92BF6BD7774DEE9E">
-    <w:name w:val="9982597057124BFB92BF6BD7774DEE9E"/>
-    <w:rsid w:val="00BC329E"/>
-  </w:style>
-  <w:style w:type="paragraph" w:customStyle="1" w:styleId="9A51542F33794396A25966C937903A5F">
-    <w:name w:val="9A51542F33794396A25966C937903A5F"/>
-    <w:rsid w:val="00BC329E"/>
-  </w:style>
-  <w:style w:type="paragraph" w:customStyle="1" w:styleId="1A68DFEB80AE484CB30C897E5AFE95E13">
-    <w:name w:val="1A68DFEB80AE484CB30C897E5AFE95E13"/>
-    <w:rsid w:val="00BC329E"/>
-    <w:pPr>
-      <w:spacing w:after="0" w:line="264" w:lineRule="auto"/>
-    </w:pPr>
-    <w:rPr>
-      <w:rFonts w:eastAsia="Arial" w:cs="Arial"/>
-      <w:color w:val="000000"/>
-      <w:sz w:val="36"/>
-      <w:szCs w:val="32"/>
-    </w:rPr>
-  </w:style>
-  <w:style w:type="paragraph" w:customStyle="1" w:styleId="A7076FB95A574DBDAAFADC8377B4AE6F1">
-    <w:name w:val="A7076FB95A574DBDAAFADC8377B4AE6F1"/>
-    <w:rsid w:val="00BC329E"/>
-    <w:pPr>
-      <w:spacing w:after="0" w:line="360" w:lineRule="auto"/>
-    </w:pPr>
-    <w:rPr>
-      <w:rFonts w:eastAsia="Arial" w:cs="Arial"/>
-      <w:b/>
-      <w:color w:val="000000"/>
-      <w:sz w:val="24"/>
-      <w:szCs w:val="24"/>
-    </w:rPr>
-  </w:style>
-  <w:style w:type="paragraph" w:customStyle="1" w:styleId="3663EDD6474F4B9CA4A375AA3FDCC2781">
-    <w:name w:val="3663EDD6474F4B9CA4A375AA3FDCC2781"/>
-    <w:rsid w:val="00BC329E"/>
-    <w:pPr>
-      <w:spacing w:after="0" w:line="360" w:lineRule="auto"/>
-    </w:pPr>
-    <w:rPr>
-      <w:rFonts w:eastAsia="Arial" w:cs="Arial"/>
-      <w:b/>
-      <w:color w:val="000000"/>
-      <w:sz w:val="24"/>
-      <w:szCs w:val="24"/>
-    </w:rPr>
-  </w:style>
-  <w:style w:type="paragraph" w:customStyle="1" w:styleId="9982597057124BFB92BF6BD7774DEE9E1">
-    <w:name w:val="9982597057124BFB92BF6BD7774DEE9E1"/>
-    <w:rsid w:val="00BC329E"/>
-    <w:pPr>
-      <w:spacing w:after="0" w:line="360" w:lineRule="auto"/>
-    </w:pPr>
-    <w:rPr>
-      <w:rFonts w:eastAsia="Arial" w:cs="Arial"/>
-      <w:color w:val="000000"/>
-      <w:sz w:val="20"/>
-    </w:rPr>
-  </w:style>
-  <w:style w:type="paragraph" w:customStyle="1" w:styleId="9A51542F33794396A25966C937903A5F1">
-    <w:name w:val="9A51542F33794396A25966C937903A5F1"/>
-    <w:rsid w:val="00BC329E"/>
-    <w:pPr>
-      <w:spacing w:after="0" w:line="360" w:lineRule="auto"/>
-    </w:pPr>
-    <w:rPr>
-      <w:rFonts w:eastAsia="Arial" w:cs="Arial"/>
-      <w:color w:val="000000"/>
-      <w:sz w:val="20"/>
-    </w:rPr>
-  </w:style>
-  <w:style w:type="paragraph" w:customStyle="1" w:styleId="71027C4CD6AD4262B8C97B5234E60A56">
-    <w:name w:val="71027C4CD6AD4262B8C97B5234E60A56"/>
-    <w:rsid w:val="00BC329E"/>
-  </w:style>
-  <w:style w:type="paragraph" w:customStyle="1" w:styleId="93BEF86AB9DD40D5BDCF2D4AD9CD55A4">
-    <w:name w:val="93BEF86AB9DD40D5BDCF2D4AD9CD55A4"/>
-    <w:rsid w:val="00BC329E"/>
-  </w:style>
-  <w:style w:type="paragraph" w:customStyle="1" w:styleId="49AD912F06B34D36BCD3F2F78C167564">
-    <w:name w:val="49AD912F06B34D36BCD3F2F78C167564"/>
-    <w:rsid w:val="00BC329E"/>
-  </w:style>
-  <w:style w:type="paragraph" w:customStyle="1" w:styleId="1A68DFEB80AE484CB30C897E5AFE95E14">
-    <w:name w:val="1A68DFEB80AE484CB30C897E5AFE95E14"/>
-    <w:rsid w:val="00BC329E"/>
-    <w:pPr>
-      <w:spacing w:after="0" w:line="264" w:lineRule="auto"/>
-    </w:pPr>
-    <w:rPr>
-      <w:rFonts w:eastAsia="Arial" w:cs="Arial"/>
-      <w:color w:val="000000"/>
-      <w:sz w:val="36"/>
-      <w:szCs w:val="32"/>
-    </w:rPr>
-  </w:style>
-  <w:style w:type="paragraph" w:customStyle="1" w:styleId="A7076FB95A574DBDAAFADC8377B4AE6F2">
-    <w:name w:val="A7076FB95A574DBDAAFADC8377B4AE6F2"/>
-    <w:rsid w:val="00BC329E"/>
-    <w:pPr>
-      <w:spacing w:after="0" w:line="360" w:lineRule="auto"/>
-    </w:pPr>
-    <w:rPr>
-      <w:rFonts w:eastAsia="Arial" w:cs="Arial"/>
-      <w:b/>
-      <w:color w:val="000000"/>
-      <w:sz w:val="24"/>
-      <w:szCs w:val="24"/>
-    </w:rPr>
-  </w:style>
-  <w:style w:type="paragraph" w:customStyle="1" w:styleId="3663EDD6474F4B9CA4A375AA3FDCC2782">
-    <w:name w:val="3663EDD6474F4B9CA4A375AA3FDCC2782"/>
-    <w:rsid w:val="00BC329E"/>
-    <w:pPr>
-      <w:spacing w:after="0" w:line="360" w:lineRule="auto"/>
-    </w:pPr>
-    <w:rPr>
-      <w:rFonts w:eastAsia="Arial" w:cs="Arial"/>
-      <w:b/>
-      <w:color w:val="000000"/>
-      <w:sz w:val="24"/>
-      <w:szCs w:val="24"/>
-    </w:rPr>
-  </w:style>
-  <w:style w:type="paragraph" w:customStyle="1" w:styleId="9982597057124BFB92BF6BD7774DEE9E2">
-    <w:name w:val="9982597057124BFB92BF6BD7774DEE9E2"/>
-    <w:rsid w:val="00BC329E"/>
-    <w:pPr>
-      <w:spacing w:after="0" w:line="360" w:lineRule="auto"/>
-    </w:pPr>
-    <w:rPr>
-      <w:rFonts w:eastAsia="Arial" w:cs="Arial"/>
-      <w:color w:val="000000"/>
-      <w:sz w:val="20"/>
-    </w:rPr>
-  </w:style>
-  <w:style w:type="paragraph" w:customStyle="1" w:styleId="71027C4CD6AD4262B8C97B5234E60A561">
-    <w:name w:val="71027C4CD6AD4262B8C97B5234E60A561"/>
-    <w:rsid w:val="00BC329E"/>
-    <w:pPr>
-      <w:keepNext/>
-      <w:keepLines/>
-      <w:numPr>
-        <w:numId w:val="1"/>
-      </w:numPr>
-      <w:spacing w:before="240" w:after="0" w:line="264" w:lineRule="auto"/>
-      <w:ind w:left="431" w:hanging="431"/>
-      <w:outlineLvl w:val="0"/>
-    </w:pPr>
-    <w:rPr>
-      <w:rFonts w:ascii="Arial Narrow" w:eastAsia="Arial" w:hAnsi="Arial Narrow" w:cs="Arial"/>
-      <w:b/>
-      <w:caps/>
-      <w:color w:val="000000"/>
-      <w:sz w:val="32"/>
-    </w:rPr>
-  </w:style>
-  <w:style w:type="paragraph" w:customStyle="1" w:styleId="9A51542F33794396A25966C937903A5F2">
-    <w:name w:val="9A51542F33794396A25966C937903A5F2"/>
-    <w:rsid w:val="00BC329E"/>
-    <w:pPr>
-      <w:spacing w:after="0" w:line="360" w:lineRule="auto"/>
-    </w:pPr>
-    <w:rPr>
-      <w:rFonts w:eastAsia="Arial" w:cs="Arial"/>
-      <w:color w:val="000000"/>
-      <w:sz w:val="20"/>
-    </w:rPr>
-  </w:style>
-  <w:style w:type="paragraph" w:customStyle="1" w:styleId="93BEF86AB9DD40D5BDCF2D4AD9CD55A41">
-    <w:name w:val="93BEF86AB9DD40D5BDCF2D4AD9CD55A41"/>
-    <w:rsid w:val="00BC329E"/>
-    <w:pPr>
-      <w:keepNext/>
-      <w:keepLines/>
-      <w:numPr>
-        <w:ilvl w:val="1"/>
-        <w:numId w:val="1"/>
-      </w:numPr>
-      <w:spacing w:after="76"/>
-      <w:ind w:left="576" w:hanging="576"/>
-      <w:outlineLvl w:val="1"/>
-    </w:pPr>
-    <w:rPr>
-      <w:rFonts w:ascii="Arial" w:eastAsia="Arial" w:hAnsi="Arial" w:cs="Arial"/>
-      <w:b/>
-      <w:color w:val="44546A" w:themeColor="text2"/>
-      <w:sz w:val="24"/>
-    </w:rPr>
-  </w:style>
-  <w:style w:type="paragraph" w:customStyle="1" w:styleId="49AD912F06B34D36BCD3F2F78C1675641">
-    <w:name w:val="49AD912F06B34D36BCD3F2F78C1675641"/>
-    <w:rsid w:val="00BC329E"/>
-    <w:pPr>
-      <w:spacing w:after="0" w:line="360" w:lineRule="auto"/>
-    </w:pPr>
-    <w:rPr>
-      <w:rFonts w:eastAsia="Arial" w:cs="Arial"/>
-      <w:color w:val="000000"/>
-      <w:sz w:val="20"/>
-    </w:rPr>
-  </w:style>
-  <w:style w:type="paragraph" w:customStyle="1" w:styleId="1A68DFEB80AE484CB30C897E5AFE95E15">
-    <w:name w:val="1A68DFEB80AE484CB30C897E5AFE95E15"/>
-    <w:rsid w:val="00BC329E"/>
-    <w:pPr>
-      <w:spacing w:after="0" w:line="264" w:lineRule="auto"/>
-    </w:pPr>
-    <w:rPr>
-      <w:rFonts w:eastAsia="Arial" w:cs="Arial"/>
-      <w:color w:val="000000"/>
-      <w:sz w:val="36"/>
-      <w:szCs w:val="32"/>
-    </w:rPr>
-  </w:style>
-  <w:style w:type="paragraph" w:customStyle="1" w:styleId="A7076FB95A574DBDAAFADC8377B4AE6F3">
-    <w:name w:val="A7076FB95A574DBDAAFADC8377B4AE6F3"/>
-    <w:rsid w:val="00BC329E"/>
-    <w:pPr>
-      <w:spacing w:after="0" w:line="360" w:lineRule="auto"/>
-    </w:pPr>
-    <w:rPr>
-      <w:rFonts w:eastAsia="Arial" w:cs="Arial"/>
-      <w:b/>
-      <w:color w:val="000000"/>
-      <w:sz w:val="24"/>
-      <w:szCs w:val="24"/>
-    </w:rPr>
-  </w:style>
-  <w:style w:type="paragraph" w:customStyle="1" w:styleId="3663EDD6474F4B9CA4A375AA3FDCC2783">
-    <w:name w:val="3663EDD6474F4B9CA4A375AA3FDCC2783"/>
-    <w:rsid w:val="00BC329E"/>
-    <w:pPr>
-      <w:spacing w:after="0" w:line="360" w:lineRule="auto"/>
-    </w:pPr>
-    <w:rPr>
-      <w:rFonts w:eastAsia="Arial" w:cs="Arial"/>
-      <w:b/>
-      <w:color w:val="000000"/>
-      <w:sz w:val="24"/>
-      <w:szCs w:val="24"/>
-    </w:rPr>
-  </w:style>
-  <w:style w:type="paragraph" w:customStyle="1" w:styleId="9982597057124BFB92BF6BD7774DEE9E3">
-    <w:name w:val="9982597057124BFB92BF6BD7774DEE9E3"/>
-    <w:rsid w:val="00BC329E"/>
-    <w:pPr>
-      <w:spacing w:after="0" w:line="360" w:lineRule="auto"/>
-    </w:pPr>
-    <w:rPr>
-      <w:rFonts w:eastAsia="Arial" w:cs="Arial"/>
-      <w:color w:val="000000"/>
-      <w:sz w:val="20"/>
-    </w:rPr>
-  </w:style>
-  <w:style w:type="paragraph" w:customStyle="1" w:styleId="71027C4CD6AD4262B8C97B5234E60A562">
-    <w:name w:val="71027C4CD6AD4262B8C97B5234E60A562"/>
-    <w:rsid w:val="00BC329E"/>
-    <w:pPr>
-      <w:keepNext/>
-      <w:keepLines/>
-      <w:tabs>
-        <w:tab w:val="num" w:pos="720"/>
-      </w:tabs>
-      <w:spacing w:before="240" w:after="0" w:line="264" w:lineRule="auto"/>
-      <w:ind w:left="431" w:hanging="431"/>
-      <w:outlineLvl w:val="0"/>
-    </w:pPr>
-    <w:rPr>
-      <w:rFonts w:ascii="Arial Narrow" w:eastAsia="Arial" w:hAnsi="Arial Narrow" w:cs="Arial"/>
-      <w:b/>
-      <w:caps/>
-      <w:color w:val="000000"/>
-      <w:sz w:val="32"/>
-    </w:rPr>
-  </w:style>
-  <w:style w:type="paragraph" w:customStyle="1" w:styleId="9A51542F33794396A25966C937903A5F3">
-    <w:name w:val="9A51542F33794396A25966C937903A5F3"/>
-    <w:rsid w:val="00BC329E"/>
-    <w:pPr>
-      <w:spacing w:after="0" w:line="360" w:lineRule="auto"/>
-    </w:pPr>
-    <w:rPr>
-      <w:rFonts w:eastAsia="Arial" w:cs="Arial"/>
-      <w:color w:val="000000"/>
-      <w:sz w:val="20"/>
-    </w:rPr>
-  </w:style>
-  <w:style w:type="paragraph" w:customStyle="1" w:styleId="93BEF86AB9DD40D5BDCF2D4AD9CD55A42">
-    <w:name w:val="93BEF86AB9DD40D5BDCF2D4AD9CD55A42"/>
-    <w:rsid w:val="00BC329E"/>
-    <w:pPr>
-      <w:keepNext/>
-      <w:keepLines/>
-      <w:tabs>
-        <w:tab w:val="num" w:pos="1440"/>
-      </w:tabs>
-      <w:spacing w:after="76"/>
-      <w:ind w:left="576" w:hanging="576"/>
-      <w:outlineLvl w:val="1"/>
-    </w:pPr>
-    <w:rPr>
-      <w:rFonts w:ascii="Arial" w:eastAsia="Arial" w:hAnsi="Arial" w:cs="Arial"/>
-      <w:b/>
-      <w:color w:val="44546A" w:themeColor="text2"/>
-      <w:sz w:val="24"/>
-    </w:rPr>
-  </w:style>
-  <w:style w:type="paragraph" w:customStyle="1" w:styleId="49AD912F06B34D36BCD3F2F78C1675642">
-    <w:name w:val="49AD912F06B34D36BCD3F2F78C1675642"/>
-    <w:rsid w:val="00BC329E"/>
-    <w:pPr>
-      <w:spacing w:after="0" w:line="360" w:lineRule="auto"/>
-    </w:pPr>
-    <w:rPr>
-      <w:rFonts w:eastAsia="Arial" w:cs="Arial"/>
-      <w:color w:val="000000"/>
-      <w:sz w:val="20"/>
-    </w:rPr>
-  </w:style>
-  <w:style w:type="paragraph" w:customStyle="1" w:styleId="3AB0049D81CB4504BAD9424821D8842A">
-    <w:name w:val="3AB0049D81CB4504BAD9424821D8842A"/>
-    <w:rsid w:val="00E30130"/>
-  </w:style>
-  <w:style w:type="paragraph" w:customStyle="1" w:styleId="9552B9554C694D6291B672686FF989E9">
-    <w:name w:val="9552B9554C694D6291B672686FF989E9"/>
-    <w:rsid w:val="00E30130"/>
-  </w:style>
   <w:style w:type="paragraph" w:customStyle="1" w:styleId="DE1557D253064C0A9571C687E6408A19">
     <w:name w:val="DE1557D253064C0A9571C687E6408A19"/>
     <w:rsid w:val="00E30130"/>
-  </w:style>
-  <w:style w:type="paragraph" w:customStyle="1" w:styleId="6F2F2E7B7A6646F3B0F4DEEF99B882B0">
-    <w:name w:val="6F2F2E7B7A6646F3B0F4DEEF99B882B0"/>
-    <w:rsid w:val="00343388"/>
-    <w:rPr>
-      <w:lang w:val="en-NL" w:eastAsia="en-NL"/>
-    </w:rPr>
-  </w:style>
-  <w:style w:type="paragraph" w:customStyle="1" w:styleId="3BC371C616CE49148F3DFB67AAFAD476">
-    <w:name w:val="3BC371C616CE49148F3DFB67AAFAD476"/>
-    <w:rsid w:val="00343388"/>
-    <w:rPr>
-      <w:lang w:val="en-NL" w:eastAsia="en-NL"/>
-    </w:rPr>
-  </w:style>
-  <w:style w:type="paragraph" w:customStyle="1" w:styleId="BD4AAD8F04C148A18D2CDBAEDF8F8845">
-    <w:name w:val="BD4AAD8F04C148A18D2CDBAEDF8F8845"/>
-    <w:rsid w:val="00343388"/>
-    <w:rPr>
-      <w:lang w:val="en-NL" w:eastAsia="en-NL"/>
-    </w:rPr>
   </w:style>
 </w:styles>
 </file>
@@ -6335,6 +6085,34 @@
 </file>
 
 <file path=customXml/item1.xml><?xml version="1.0" encoding="utf-8"?>
+<b:Sources xmlns:b="http://schemas.openxmlformats.org/officeDocument/2006/bibliography" xmlns="http://schemas.openxmlformats.org/officeDocument/2006/bibliography" SelectedStyle="\APASixthEditionOfficeOnline.xsl" StyleName="APA" Version="6">
+  <b:Source>
+    <b:Tag>Cas</b:Tag>
+    <b:SourceType>DocumentFromInternetSite</b:SourceType>
+    <b:Guid>{85C39838-7040-475C-8FB7-A8A39275869C}</b:Guid>
+    <b:Title>Case Study OOAD:  Provo</b:Title>
+    <b:URL>https://onderwijsonline.han.nl/elearning/lessonfile/BylEz7MD/https://onderwijsonline.han.nl/elearning/lessonfile/BylEz7MD/eyJpdiI6IktuajJDTkhFMStWcXA2bFAydUlSOGc9PSIsInZhbHVlIjoiNlRCMENCeXAySHQvTHdCTlBCYWhxNkd1UTcvSTV4eFA0Yk1PZDRNQVYzRWhXL0NyTFE4NE9TcVVYT</b:URL>
+    <b:RefOrder>1</b:RefOrder>
+  </b:Source>
+</b:Sources>
+</file>
+
+<file path=customXml/item2.xml><?xml version="1.0" encoding="utf-8"?>
+<?mso-contentType ?>
+<FormTemplates xmlns="http://schemas.microsoft.com/sharepoint/v3/contenttype/forms">
+  <Display>DocumentLibraryForm</Display>
+  <Edit>DocumentLibraryForm</Edit>
+  <New>DocumentLibraryForm</New>
+</FormTemplates>
+</file>
+
+<file path=customXml/item3.xml><?xml version="1.0" encoding="utf-8"?>
+<p:properties xmlns:p="http://schemas.microsoft.com/office/2006/metadata/properties" xmlns:xsi="http://www.w3.org/2001/XMLSchema-instance" xmlns:pc="http://schemas.microsoft.com/office/infopath/2007/PartnerControls">
+  <documentManagement/>
+</p:properties>
+</file>
+
+<file path=customXml/item4.xml><?xml version="1.0" encoding="utf-8"?>
 <ct:contentTypeSchema xmlns:ct="http://schemas.microsoft.com/office/2006/metadata/contentType" xmlns:ma="http://schemas.microsoft.com/office/2006/metadata/properties/metaAttributes" ct:_="" ma:_="" ma:contentTypeName="Document" ma:contentTypeID="0x010100748BC2F0AC01C04BA37F8A3EE99EF9B2" ma:contentTypeVersion="0" ma:contentTypeDescription="Een nieuw document maken." ma:contentTypeScope="" ma:versionID="b7054971a46f065470bc0e490339fad3">
   <xsd:schema xmlns:xsd="http://www.w3.org/2001/XMLSchema" xmlns:xs="http://www.w3.org/2001/XMLSchema" xmlns:p="http://schemas.microsoft.com/office/2006/metadata/properties" targetNamespace="http://schemas.microsoft.com/office/2006/metadata/properties" ma:root="true" ma:fieldsID="1978a156f712f99d6452530788f7ffe9">
     <xsd:element name="properties">
@@ -6448,47 +6226,32 @@
 </ct:contentTypeSchema>
 </file>
 
-<file path=customXml/item2.xml><?xml version="1.0" encoding="utf-8"?>
-<?mso-contentType ?>
-<FormTemplates xmlns="http://schemas.microsoft.com/sharepoint/v3/contenttype/forms">
-  <Display>DocumentLibraryForm</Display>
-  <Edit>DocumentLibraryForm</Edit>
-  <New>DocumentLibraryForm</New>
-</FormTemplates>
+<file path=customXml/itemProps1.xml><?xml version="1.0" encoding="utf-8"?>
+<ds:datastoreItem xmlns:ds="http://schemas.openxmlformats.org/officeDocument/2006/customXml" ds:itemID="{A8C14927-D0CB-414B-8947-9248BB3B49D8}">
+  <ds:schemaRefs>
+    <ds:schemaRef ds:uri="http://schemas.openxmlformats.org/officeDocument/2006/bibliography"/>
+  </ds:schemaRefs>
+</ds:datastoreItem>
 </file>
 
-<file path=customXml/item3.xml><?xml version="1.0" encoding="utf-8"?>
-<b:Sources xmlns:b="http://schemas.openxmlformats.org/officeDocument/2006/bibliography" xmlns="http://schemas.openxmlformats.org/officeDocument/2006/bibliography" SelectedStyle="\APASixthEditionOfficeOnline.xsl" StyleName="APA" Version="6">
-  <b:Source>
-    <b:Tag>HPi10</b:Tag>
-    <b:SourceType>Report</b:SourceType>
-    <b:Guid>{EB17E8B4-CD9E-4929-8DF0-41ED47E182D5}</b:Guid>
-    <b:Author>
-      <b:Author>
-        <b:NameList>
-          <b:Person>
-            <b:Last>Pijnenburg</b:Last>
-            <b:First>H.</b:First>
-          </b:Person>
-        </b:NameList>
-      </b:Author>
-    </b:Author>
-    <b:Title>Zorgen dat het werkt</b:Title>
-    <b:Year>2010</b:Year>
-    <b:Publisher>Lectoraat Werkzame Factoren in de Zorg voor Jeugd, HAN</b:Publisher>
-    <b:City>Nijmegen</b:City>
-    <b:RefOrder>1</b:RefOrder>
-  </b:Source>
-</b:Sources>
+<file path=customXml/itemProps2.xml><?xml version="1.0" encoding="utf-8"?>
+<ds:datastoreItem xmlns:ds="http://schemas.openxmlformats.org/officeDocument/2006/customXml" ds:itemID="{A05A2F34-0CE7-4D6F-9850-E83E48AF91B1}">
+  <ds:schemaRefs>
+    <ds:schemaRef ds:uri="http://schemas.microsoft.com/sharepoint/v3/contenttype/forms"/>
+  </ds:schemaRefs>
+</ds:datastoreItem>
 </file>
 
-<file path=customXml/item4.xml><?xml version="1.0" encoding="utf-8"?>
-<p:properties xmlns:p="http://schemas.microsoft.com/office/2006/metadata/properties" xmlns:xsi="http://www.w3.org/2001/XMLSchema-instance" xmlns:pc="http://schemas.microsoft.com/office/infopath/2007/PartnerControls">
-  <documentManagement/>
-</p:properties>
+<file path=customXml/itemProps3.xml><?xml version="1.0" encoding="utf-8"?>
+<ds:datastoreItem xmlns:ds="http://schemas.openxmlformats.org/officeDocument/2006/customXml" ds:itemID="{A96086A9-C93B-4195-9942-41863CCC68C6}">
+  <ds:schemaRefs>
+    <ds:schemaRef ds:uri="http://schemas.microsoft.com/office/2006/metadata/properties"/>
+    <ds:schemaRef ds:uri="http://schemas.microsoft.com/office/infopath/2007/PartnerControls"/>
+  </ds:schemaRefs>
+</ds:datastoreItem>
 </file>
 
-<file path=customXml/itemProps1.xml><?xml version="1.0" encoding="utf-8"?>
+<file path=customXml/itemProps4.xml><?xml version="1.0" encoding="utf-8"?>
 <ds:datastoreItem xmlns:ds="http://schemas.openxmlformats.org/officeDocument/2006/customXml" ds:itemID="{FC2F32BA-D461-4C36-B9B8-FD7B4CD0577C}">
   <ds:schemaRefs>
     <ds:schemaRef ds:uri="http://schemas.microsoft.com/office/2006/metadata/contentType"/>
@@ -6502,29 +6265,4 @@
     <ds:schemaRef ds:uri="http://schemas.microsoft.com/office/infopath/2007/PartnerControls"/>
   </ds:schemaRefs>
 </ds:datastoreItem>
-</file>
-
-<file path=customXml/itemProps2.xml><?xml version="1.0" encoding="utf-8"?>
-<ds:datastoreItem xmlns:ds="http://schemas.openxmlformats.org/officeDocument/2006/customXml" ds:itemID="{A05A2F34-0CE7-4D6F-9850-E83E48AF91B1}">
-  <ds:schemaRefs>
-    <ds:schemaRef ds:uri="http://schemas.microsoft.com/sharepoint/v3/contenttype/forms"/>
-  </ds:schemaRefs>
-</ds:datastoreItem>
-</file>
-
-<file path=customXml/itemProps3.xml><?xml version="1.0" encoding="utf-8"?>
-<ds:datastoreItem xmlns:ds="http://schemas.openxmlformats.org/officeDocument/2006/customXml" ds:itemID="{FC5467D7-69FE-4180-BE19-1D4073F22D60}">
-  <ds:schemaRefs>
-    <ds:schemaRef ds:uri="http://schemas.openxmlformats.org/officeDocument/2006/bibliography"/>
-  </ds:schemaRefs>
-</ds:datastoreItem>
-</file>
-
-<file path=customXml/itemProps4.xml><?xml version="1.0" encoding="utf-8"?>
-<ds:datastoreItem xmlns:ds="http://schemas.openxmlformats.org/officeDocument/2006/customXml" ds:itemID="{A96086A9-C93B-4195-9942-41863CCC68C6}">
-  <ds:schemaRefs>
-    <ds:schemaRef ds:uri="http://schemas.microsoft.com/office/2006/metadata/properties"/>
-    <ds:schemaRef ds:uri="http://schemas.microsoft.com/office/infopath/2007/PartnerControls"/>
-  </ds:schemaRefs>
-</ds:datastoreItem>
 </file>
</xml_diff>

<commit_message>
holy frick dit is aids
</commit_message>
<xml_diff>
--- a/Iteratie1/SDD/SDD.docx
+++ b/Iteratie1/SDD/SDD.docx
@@ -248,7 +248,7 @@
           <w:r>
             <w:fldChar w:fldCharType="separate"/>
           </w:r>
-          <w:hyperlink w:anchor="_Toc85619569" w:history="1">
+          <w:hyperlink w:anchor="_Toc85706791" w:history="1">
             <w:r>
               <w:rPr>
                 <w:rStyle w:val="Hyperlink"/>
@@ -287,7 +287,7 @@
               <w:rPr>
                 <w:webHidden/>
               </w:rPr>
-              <w:instrText xml:space="preserve"> PAGEREF _Toc85619569 \h </w:instrText>
+              <w:instrText xml:space="preserve"> PAGEREF _Toc85706791 \h </w:instrText>
             </w:r>
             <w:r>
               <w:rPr>
@@ -323,7 +323,7 @@
               <w:sz w:val="22"/>
             </w:rPr>
           </w:pPr>
-          <w:hyperlink w:anchor="_Toc85619570" w:history="1">
+          <w:hyperlink w:anchor="_Toc85706792" w:history="1">
             <w:r>
               <w:rPr>
                 <w:rStyle w:val="Hyperlink"/>
@@ -360,7 +360,7 @@
               <w:rPr>
                 <w:webHidden/>
               </w:rPr>
-              <w:instrText xml:space="preserve"> PAGEREF _Toc85619570 \h </w:instrText>
+              <w:instrText xml:space="preserve"> PAGEREF _Toc85706792 \h </w:instrText>
             </w:r>
             <w:r>
               <w:rPr>
@@ -396,7 +396,7 @@
               <w:sz w:val="22"/>
             </w:rPr>
           </w:pPr>
-          <w:hyperlink w:anchor="_Toc85619571" w:history="1">
+          <w:hyperlink w:anchor="_Toc85706793" w:history="1">
             <w:r>
               <w:rPr>
                 <w:rStyle w:val="Hyperlink"/>
@@ -433,7 +433,7 @@
               <w:rPr>
                 <w:webHidden/>
               </w:rPr>
-              <w:instrText xml:space="preserve"> PAGEREF _Toc85619571 \h </w:instrText>
+              <w:instrText xml:space="preserve"> PAGEREF _Toc85706793 \h </w:instrText>
             </w:r>
             <w:r>
               <w:rPr>
@@ -469,7 +469,7 @@
               <w:sz w:val="22"/>
             </w:rPr>
           </w:pPr>
-          <w:hyperlink w:anchor="_Toc85619572" w:history="1">
+          <w:hyperlink w:anchor="_Toc85706794" w:history="1">
             <w:r>
               <w:rPr>
                 <w:rStyle w:val="Hyperlink"/>
@@ -506,7 +506,7 @@
               <w:rPr>
                 <w:webHidden/>
               </w:rPr>
-              <w:instrText xml:space="preserve"> PAGEREF _Toc85619572 \h </w:instrText>
+              <w:instrText xml:space="preserve"> PAGEREF _Toc85706794 \h </w:instrText>
             </w:r>
             <w:r>
               <w:rPr>
@@ -544,7 +544,7 @@
               <w:sz w:val="22"/>
             </w:rPr>
           </w:pPr>
-          <w:hyperlink w:anchor="_Toc85619573" w:history="1">
+          <w:hyperlink w:anchor="_Toc85706795" w:history="1">
             <w:r>
               <w:rPr>
                 <w:rStyle w:val="Hyperlink"/>
@@ -583,7 +583,7 @@
               <w:rPr>
                 <w:webHidden/>
               </w:rPr>
-              <w:instrText xml:space="preserve"> PAGEREF _Toc85619573 \h </w:instrText>
+              <w:instrText xml:space="preserve"> PAGEREF _Toc85706795 \h </w:instrText>
             </w:r>
             <w:r>
               <w:rPr>
@@ -621,7 +621,7 @@
               <w:sz w:val="22"/>
             </w:rPr>
           </w:pPr>
-          <w:hyperlink w:anchor="_Toc85619574" w:history="1">
+          <w:hyperlink w:anchor="_Toc85706796" w:history="1">
             <w:r>
               <w:rPr>
                 <w:rStyle w:val="Hyperlink"/>
@@ -660,7 +660,7 @@
               <w:rPr>
                 <w:webHidden/>
               </w:rPr>
-              <w:instrText xml:space="preserve"> PAGEREF _Toc85619574 \h </w:instrText>
+              <w:instrText xml:space="preserve"> PAGEREF _Toc85706796 \h </w:instrText>
             </w:r>
             <w:r>
               <w:rPr>
@@ -696,7 +696,7 @@
               <w:sz w:val="22"/>
             </w:rPr>
           </w:pPr>
-          <w:hyperlink w:anchor="_Toc85619575" w:history="1">
+          <w:hyperlink w:anchor="_Toc85706797" w:history="1">
             <w:r>
               <w:rPr>
                 <w:rStyle w:val="Hyperlink"/>
@@ -733,7 +733,7 @@
               <w:rPr>
                 <w:webHidden/>
               </w:rPr>
-              <w:instrText xml:space="preserve"> PAGEREF _Toc85619575 \h </w:instrText>
+              <w:instrText xml:space="preserve"> PAGEREF _Toc85706797 \h </w:instrText>
             </w:r>
             <w:r>
               <w:rPr>
@@ -769,7 +769,7 @@
               <w:sz w:val="22"/>
             </w:rPr>
           </w:pPr>
-          <w:hyperlink w:anchor="_Toc85619576" w:history="1">
+          <w:hyperlink w:anchor="_Toc85706798" w:history="1">
             <w:r>
               <w:rPr>
                 <w:rStyle w:val="Hyperlink"/>
@@ -806,7 +806,7 @@
               <w:rPr>
                 <w:webHidden/>
               </w:rPr>
-              <w:instrText xml:space="preserve"> PAGEREF _Toc85619576 \h </w:instrText>
+              <w:instrText xml:space="preserve"> PAGEREF _Toc85706798 \h </w:instrText>
             </w:r>
             <w:r>
               <w:rPr>
@@ -842,7 +842,7 @@
               <w:sz w:val="22"/>
             </w:rPr>
           </w:pPr>
-          <w:hyperlink w:anchor="_Toc85619577" w:history="1">
+          <w:hyperlink w:anchor="_Toc85706799" w:history="1">
             <w:r>
               <w:rPr>
                 <w:rStyle w:val="Hyperlink"/>
@@ -879,7 +879,7 @@
               <w:rPr>
                 <w:webHidden/>
               </w:rPr>
-              <w:instrText xml:space="preserve"> PAGEREF _Toc85619577 \h </w:instrText>
+              <w:instrText xml:space="preserve"> PAGEREF _Toc85706799 \h </w:instrText>
             </w:r>
             <w:r>
               <w:rPr>
@@ -916,7 +916,7 @@
               <w:sz w:val="22"/>
             </w:rPr>
           </w:pPr>
-          <w:hyperlink w:anchor="_Toc85619578" w:history="1">
+          <w:hyperlink w:anchor="_Toc85706800" w:history="1">
             <w:r>
               <w:rPr>
                 <w:rStyle w:val="Hyperlink"/>
@@ -959,7 +959,7 @@
                 <w:noProof/>
                 <w:webHidden/>
               </w:rPr>
-              <w:instrText xml:space="preserve"> PAGEREF _Toc85619578 \h </w:instrText>
+              <w:instrText xml:space="preserve"> PAGEREF _Toc85706800 \h </w:instrText>
             </w:r>
             <w:r>
               <w:rPr>
@@ -1000,7 +1000,7 @@
               <w:sz w:val="22"/>
             </w:rPr>
           </w:pPr>
-          <w:hyperlink w:anchor="_Toc85619579" w:history="1">
+          <w:hyperlink w:anchor="_Toc85706801" w:history="1">
             <w:r>
               <w:rPr>
                 <w:rStyle w:val="Hyperlink"/>
@@ -1043,7 +1043,7 @@
                 <w:noProof/>
                 <w:webHidden/>
               </w:rPr>
-              <w:instrText xml:space="preserve"> PAGEREF _Toc85619579 \h </w:instrText>
+              <w:instrText xml:space="preserve"> PAGEREF _Toc85706801 \h </w:instrText>
             </w:r>
             <w:r>
               <w:rPr>
@@ -1063,7 +1063,7 @@
                 <w:noProof/>
                 <w:webHidden/>
               </w:rPr>
-              <w:t>5</w:t>
+              <w:t>6</w:t>
             </w:r>
             <w:r>
               <w:rPr>
@@ -1084,7 +1084,7 @@
               <w:sz w:val="22"/>
             </w:rPr>
           </w:pPr>
-          <w:hyperlink w:anchor="_Toc85619580" w:history="1">
+          <w:hyperlink w:anchor="_Toc85706802" w:history="1">
             <w:r>
               <w:rPr>
                 <w:rStyle w:val="Hyperlink"/>
@@ -1127,7 +1127,7 @@
                 <w:noProof/>
                 <w:webHidden/>
               </w:rPr>
-              <w:instrText xml:space="preserve"> PAGEREF _Toc85619580 \h </w:instrText>
+              <w:instrText xml:space="preserve"> PAGEREF _Toc85706802 \h </w:instrText>
             </w:r>
             <w:r>
               <w:rPr>
@@ -1147,7 +1147,7 @@
                 <w:noProof/>
                 <w:webHidden/>
               </w:rPr>
-              <w:t>5</w:t>
+              <w:t>6</w:t>
             </w:r>
             <w:r>
               <w:rPr>
@@ -1168,7 +1168,7 @@
               <w:sz w:val="22"/>
             </w:rPr>
           </w:pPr>
-          <w:hyperlink w:anchor="_Toc85619581" w:history="1">
+          <w:hyperlink w:anchor="_Toc85706803" w:history="1">
             <w:r>
               <w:rPr>
                 <w:rStyle w:val="Hyperlink"/>
@@ -1211,7 +1211,7 @@
                 <w:noProof/>
                 <w:webHidden/>
               </w:rPr>
-              <w:instrText xml:space="preserve"> PAGEREF _Toc85619581 \h </w:instrText>
+              <w:instrText xml:space="preserve"> PAGEREF _Toc85706803 \h </w:instrText>
             </w:r>
             <w:r>
               <w:rPr>
@@ -1231,7 +1231,7 @@
                 <w:noProof/>
                 <w:webHidden/>
               </w:rPr>
-              <w:t>6</w:t>
+              <w:t>7</w:t>
             </w:r>
             <w:r>
               <w:rPr>
@@ -1253,7 +1253,7 @@
               <w:sz w:val="22"/>
             </w:rPr>
           </w:pPr>
-          <w:hyperlink w:anchor="_Toc85619582" w:history="1">
+          <w:hyperlink w:anchor="_Toc85706804" w:history="1">
             <w:r>
               <w:rPr>
                 <w:rStyle w:val="Hyperlink"/>
@@ -1292,7 +1292,7 @@
               <w:rPr>
                 <w:webHidden/>
               </w:rPr>
-              <w:instrText xml:space="preserve"> PAGEREF _Toc85619582 \h </w:instrText>
+              <w:instrText xml:space="preserve"> PAGEREF _Toc85706804 \h </w:instrText>
             </w:r>
             <w:r>
               <w:rPr>
@@ -1309,7 +1309,7 @@
               <w:rPr>
                 <w:webHidden/>
               </w:rPr>
-              <w:t>7</w:t>
+              <w:t>8</w:t>
             </w:r>
             <w:r>
               <w:rPr>
@@ -1340,7 +1340,7 @@
       <w:pPr>
         <w:pStyle w:val="Heading1"/>
       </w:pPr>
-      <w:bookmarkStart w:id="5" w:name="_Toc85619569"/>
+      <w:bookmarkStart w:id="5" w:name="_Toc85706791"/>
       <w:bookmarkEnd w:id="4"/>
       <w:bookmarkEnd w:id="3"/>
       <w:bookmarkEnd w:id="2"/>
@@ -1357,56 +1357,63 @@
       <w:pPr>
         <w:pStyle w:val="Heading2"/>
       </w:pPr>
-      <w:bookmarkStart w:id="6" w:name="_Toc85619570"/>
+      <w:bookmarkStart w:id="6" w:name="_Toc85706792"/>
       <w:r>
         <w:t>Opdracht omschrijving</w:t>
       </w:r>
       <w:bookmarkEnd w:id="6"/>
+    </w:p>
+    <w:p>
+      <w:hyperlink r:id="rId17" w:history="1">
+        <w:r>
+          <w:rPr>
+            <w:rStyle w:val="Hyperlink"/>
+          </w:rPr>
+          <w:t>Zie 1.1 van</w:t>
+        </w:r>
+        <w:r>
+          <w:rPr>
+            <w:rStyle w:val="Hyperlink"/>
+          </w:rPr>
+          <w:t xml:space="preserve"> SRS</w:t>
+        </w:r>
+      </w:hyperlink>
+    </w:p>
+    <w:p>
+      <w:pPr>
+        <w:pStyle w:val="Heading2"/>
+      </w:pPr>
+      <w:bookmarkStart w:id="7" w:name="_Toc85706793"/>
+      <w:r>
+        <w:t>Doel van het document</w:t>
+      </w:r>
+      <w:bookmarkEnd w:id="7"/>
+    </w:p>
+    <w:p>
+      <w:r>
+        <w:t>Het system design description document is de</w:t>
+      </w:r>
+      <w:r>
+        <w:t xml:space="preserve"> blauwdruk van het uiteindelijke stuk software die de programmeur(s) gebruiken om tot een goed werkend eindproduct te komen zonder al </w:t>
+      </w:r>
+      <w:proofErr w:type="gramStart"/>
+      <w:r>
+        <w:t>teveel</w:t>
+      </w:r>
+      <w:proofErr w:type="gramEnd"/>
+      <w:r>
+        <w:t xml:space="preserve"> struikelblokken. Die zijn tijdens het analyse proces al gladgestreken. Zoals een bouwvakker de blauwdrukken gebruikt om te zien welke maten en ruimtes het huis moeten hebben, kan de programmeur zien welke klassen en methodes </w:t>
+      </w:r>
+      <w:r>
+        <w:t>nodig zijn. In beide gevallen hoeven ze niet te freestylen.</w:t>
+      </w:r>
     </w:p>
     <w:p/>
     <w:p>
       <w:pPr>
         <w:pStyle w:val="Heading2"/>
       </w:pPr>
-      <w:bookmarkStart w:id="7" w:name="_Toc85619571"/>
-      <w:r>
-        <w:t>Doel van het document</w:t>
-      </w:r>
-      <w:bookmarkEnd w:id="7"/>
-    </w:p>
-    <w:p>
-      <w:r>
-        <w:t xml:space="preserve">Het system design </w:t>
-      </w:r>
-      <w:proofErr w:type="spellStart"/>
-      <w:r>
-        <w:t>description</w:t>
-      </w:r>
-      <w:proofErr w:type="spellEnd"/>
-      <w:r>
-        <w:t xml:space="preserve"> document is de</w:t>
-      </w:r>
-      <w:r>
-        <w:t xml:space="preserve"> blauwdruk van het uiteindelijke stuk software die de programmeur(s) gebruiken om tot een goed werkend eindproduct te komen zonder al </w:t>
-      </w:r>
-      <w:proofErr w:type="gramStart"/>
-      <w:r>
-        <w:t>teveel</w:t>
-      </w:r>
-      <w:proofErr w:type="gramEnd"/>
-      <w:r>
-        <w:t xml:space="preserve"> struikelblokken. Die zijn tijdens het analyse proces al gladgestreken. Zoals een bouwvakker de blauwdrukken gebruikt om te zien welke maten en ruimtes het huis moeten hebben, kan de programmeur zien welke klassen en methodes </w:t>
-      </w:r>
-      <w:r>
-        <w:t>nodig zijn. In beide gevallen hoeven ze niet te freestylen.</w:t>
-      </w:r>
-    </w:p>
-    <w:p/>
-    <w:p>
-      <w:pPr>
-        <w:pStyle w:val="Heading2"/>
-      </w:pPr>
-      <w:bookmarkStart w:id="8" w:name="_Toc85619572"/>
+      <w:bookmarkStart w:id="8" w:name="_Toc85706794"/>
       <w:r>
         <w:t>Definities, acroniemen en afkortingen</w:t>
       </w:r>
@@ -1414,7 +1421,7 @@
     </w:p>
     <w:tbl>
       <w:tblPr>
-        <w:tblStyle w:val="TableGrid0"/>
+        <w:tblStyle w:val="MijnTabel"/>
         <w:tblW w:w="0" w:type="auto"/>
         <w:tblLook w:val="04A0" w:firstRow="1" w:lastRow="0" w:firstColumn="1" w:lastColumn="0" w:noHBand="0" w:noVBand="1"/>
       </w:tblPr>
@@ -1423,12 +1430,23 @@
         <w:gridCol w:w="7274"/>
       </w:tblGrid>
       <w:tr>
+        <w:trPr>
+          <w:cnfStyle w:val="100000000000" w:firstRow="1" w:lastRow="0" w:firstColumn="0" w:lastColumn="0" w:oddVBand="0" w:evenVBand="0" w:oddHBand="0" w:evenHBand="0" w:firstRowFirstColumn="0" w:firstRowLastColumn="0" w:lastRowFirstColumn="0" w:lastRowLastColumn="0"/>
+        </w:trPr>
         <w:tc>
           <w:tcPr>
             <w:tcW w:w="1242" w:type="dxa"/>
           </w:tcPr>
           <w:p>
-            <w:r>
+            <w:pPr>
+              <w:rPr>
+                <w:color w:val="FFFFFF" w:themeColor="background1"/>
+              </w:rPr>
+            </w:pPr>
+            <w:r>
+              <w:rPr>
+                <w:color w:val="FFFFFF" w:themeColor="background1"/>
+              </w:rPr>
               <w:t>Term</w:t>
             </w:r>
           </w:p>
@@ -1439,7 +1457,35 @@
           </w:tcPr>
           <w:p>
             <w:r>
+              <w:rPr>
+                <w:color w:val="FFFFFF" w:themeColor="background1"/>
+              </w:rPr>
               <w:t>Omschrijving</w:t>
+            </w:r>
+          </w:p>
+        </w:tc>
+      </w:tr>
+      <w:tr>
+        <w:trPr>
+          <w:cnfStyle w:val="000000100000" w:firstRow="0" w:lastRow="0" w:firstColumn="0" w:lastColumn="0" w:oddVBand="0" w:evenVBand="0" w:oddHBand="1" w:evenHBand="0" w:firstRowFirstColumn="0" w:firstRowLastColumn="0" w:lastRowFirstColumn="0" w:lastRowLastColumn="0"/>
+        </w:trPr>
+        <w:tc>
+          <w:tcPr>
+            <w:tcW w:w="1242" w:type="dxa"/>
+          </w:tcPr>
+          <w:p>
+            <w:r>
+              <w:t>SRS</w:t>
+            </w:r>
+          </w:p>
+        </w:tc>
+        <w:tc>
+          <w:tcPr>
+            <w:tcW w:w="7274" w:type="dxa"/>
+          </w:tcPr>
+          <w:p>
+            <w:r>
+              <w:t>Software Requirements Specification</w:t>
             </w:r>
           </w:p>
         </w:tc>
@@ -1451,7 +1497,7 @@
           </w:tcPr>
           <w:p>
             <w:r>
-              <w:t>SRS</w:t>
+              <w:t>SDD</w:t>
             </w:r>
           </w:p>
         </w:tc>
@@ -1461,21 +1507,33 @@
           </w:tcPr>
           <w:p>
             <w:r>
-              <w:t xml:space="preserve">Software </w:t>
-            </w:r>
-            <w:proofErr w:type="spellStart"/>
-            <w:r>
-              <w:t>Requirements</w:t>
-            </w:r>
-            <w:proofErr w:type="spellEnd"/>
-            <w:r>
-              <w:t xml:space="preserve"> </w:t>
-            </w:r>
-            <w:proofErr w:type="spellStart"/>
-            <w:r>
-              <w:t>Specification</w:t>
-            </w:r>
-            <w:proofErr w:type="spellEnd"/>
+              <w:t>System Design Description</w:t>
+            </w:r>
+          </w:p>
+        </w:tc>
+      </w:tr>
+      <w:tr>
+        <w:trPr>
+          <w:cnfStyle w:val="000000100000" w:firstRow="0" w:lastRow="0" w:firstColumn="0" w:lastColumn="0" w:oddVBand="0" w:evenVBand="0" w:oddHBand="1" w:evenHBand="0" w:firstRowFirstColumn="0" w:firstRowLastColumn="0" w:lastRowFirstColumn="0" w:lastRowLastColumn="0"/>
+        </w:trPr>
+        <w:tc>
+          <w:tcPr>
+            <w:tcW w:w="1242" w:type="dxa"/>
+          </w:tcPr>
+          <w:p>
+            <w:r>
+              <w:t>UML</w:t>
+            </w:r>
+          </w:p>
+        </w:tc>
+        <w:tc>
+          <w:tcPr>
+            <w:tcW w:w="7274" w:type="dxa"/>
+          </w:tcPr>
+          <w:p>
+            <w:r>
+              <w:t>Unified Modeling Language</w:t>
+            </w:r>
           </w:p>
         </w:tc>
       </w:tr>
@@ -1486,7 +1544,7 @@
           </w:tcPr>
           <w:p>
             <w:r>
-              <w:t>SDD</w:t>
+              <w:t>GRASP</w:t>
             </w:r>
           </w:p>
         </w:tc>
@@ -1495,14 +1553,50 @@
             <w:tcW w:w="7274" w:type="dxa"/>
           </w:tcPr>
           <w:p>
-            <w:r>
-              <w:t xml:space="preserve">System Design </w:t>
-            </w:r>
-            <w:proofErr w:type="spellStart"/>
-            <w:r>
-              <w:t>Description</w:t>
-            </w:r>
-            <w:proofErr w:type="spellEnd"/>
+            <w:pPr>
+              <w:rPr>
+                <w:lang w:val="en-US"/>
+              </w:rPr>
+            </w:pPr>
+            <w:r>
+              <w:rPr>
+                <w:lang w:val="en-US"/>
+              </w:rPr>
+              <w:t>Generalized Responsibility Assignment Software Patterns/Principles</w:t>
+            </w:r>
+          </w:p>
+        </w:tc>
+      </w:tr>
+      <w:tr>
+        <w:trPr>
+          <w:cnfStyle w:val="000000100000" w:firstRow="0" w:lastRow="0" w:firstColumn="0" w:lastColumn="0" w:oddVBand="0" w:evenVBand="0" w:oddHBand="1" w:evenHBand="0" w:firstRowFirstColumn="0" w:firstRowLastColumn="0" w:lastRowFirstColumn="0" w:lastRowLastColumn="0"/>
+        </w:trPr>
+        <w:tc>
+          <w:tcPr>
+            <w:tcW w:w="1242" w:type="dxa"/>
+          </w:tcPr>
+          <w:p>
+            <w:r>
+              <w:t>GoF</w:t>
+            </w:r>
+          </w:p>
+        </w:tc>
+        <w:tc>
+          <w:tcPr>
+            <w:tcW w:w="7274" w:type="dxa"/>
+          </w:tcPr>
+          <w:p>
+            <w:pPr>
+              <w:rPr>
+                <w:lang w:val="en-US"/>
+              </w:rPr>
+            </w:pPr>
+            <w:r>
+              <w:rPr>
+                <w:lang w:val="en-US"/>
+              </w:rPr>
+              <w:t>Gang of Four</w:t>
+            </w:r>
           </w:p>
         </w:tc>
       </w:tr>
@@ -1513,7 +1607,7 @@
           </w:tcPr>
           <w:p>
             <w:r>
-              <w:t>UML</w:t>
+              <w:t>Coupling</w:t>
             </w:r>
           </w:p>
         </w:tc>
@@ -1522,28 +1616,76 @@
             <w:tcW w:w="7274" w:type="dxa"/>
           </w:tcPr>
           <w:p>
-            <w:proofErr w:type="spellStart"/>
-            <w:r>
-              <w:t>Unified</w:t>
-            </w:r>
-            <w:proofErr w:type="spellEnd"/>
-            <w:r>
-              <w:t xml:space="preserve"> </w:t>
-            </w:r>
-            <w:proofErr w:type="spellStart"/>
-            <w:r>
-              <w:t>Modeling</w:t>
-            </w:r>
-            <w:proofErr w:type="spellEnd"/>
-            <w:r>
-              <w:t xml:space="preserve"> Language</w:t>
-            </w:r>
+            <w:pPr>
+              <w:rPr>
+                <w:lang w:val="en-US"/>
+              </w:rPr>
+            </w:pPr>
+          </w:p>
+        </w:tc>
+      </w:tr>
+      <w:tr>
+        <w:trPr>
+          <w:cnfStyle w:val="000000100000" w:firstRow="0" w:lastRow="0" w:firstColumn="0" w:lastColumn="0" w:oddVBand="0" w:evenVBand="0" w:oddHBand="1" w:evenHBand="0" w:firstRowFirstColumn="0" w:firstRowLastColumn="0" w:lastRowFirstColumn="0" w:lastRowLastColumn="0"/>
+        </w:trPr>
+        <w:tc>
+          <w:tcPr>
+            <w:tcW w:w="1242" w:type="dxa"/>
+          </w:tcPr>
+          <w:p>
+            <w:r>
+              <w:t>Cohesion</w:t>
+            </w:r>
+          </w:p>
+        </w:tc>
+        <w:tc>
+          <w:tcPr>
+            <w:tcW w:w="7274" w:type="dxa"/>
+          </w:tcPr>
+          <w:p>
+            <w:pPr>
+              <w:rPr>
+                <w:lang w:val="en-US"/>
+              </w:rPr>
+            </w:pPr>
+          </w:p>
+        </w:tc>
+      </w:tr>
+      <w:tr>
+        <w:tc>
+          <w:tcPr>
+            <w:tcW w:w="1242" w:type="dxa"/>
+          </w:tcPr>
+          <w:p>
+            <w:r>
+              <w:t>Information Hiding</w:t>
+            </w:r>
+          </w:p>
+        </w:tc>
+        <w:tc>
+          <w:tcPr>
+            <w:tcW w:w="7274" w:type="dxa"/>
+          </w:tcPr>
+          <w:p>
+            <w:pPr>
+              <w:rPr>
+                <w:lang w:val="en-US"/>
+              </w:rPr>
+            </w:pPr>
           </w:p>
         </w:tc>
       </w:tr>
     </w:tbl>
     <w:p>
-      <w:r>
+      <w:pPr>
+        <w:rPr>
+          <w:lang w:val="en-US"/>
+        </w:rPr>
+      </w:pPr>
+      <w:r>
+        <w:rPr>
+          <w:lang w:val="en-US"/>
+        </w:rPr>
         <w:br w:type="page"/>
       </w:r>
     </w:p>
@@ -1551,7 +1693,7 @@
       <w:pPr>
         <w:pStyle w:val="Heading1"/>
       </w:pPr>
-      <w:bookmarkStart w:id="9" w:name="_Toc85619573"/>
+      <w:bookmarkStart w:id="9" w:name="_Toc85706795"/>
       <w:r>
         <w:lastRenderedPageBreak/>
         <w:t>Architectonisch overzicht</w:t>
@@ -1568,7 +1710,7 @@
       <w:pPr>
         <w:pStyle w:val="Heading1"/>
       </w:pPr>
-      <w:bookmarkStart w:id="10" w:name="_Toc85619574"/>
+      <w:bookmarkStart w:id="10" w:name="_Toc85706796"/>
       <w:r>
         <w:lastRenderedPageBreak/>
         <w:t>gedetailleerd designomschrijving</w:t>
@@ -1580,7 +1722,7 @@
       <w:pPr>
         <w:pStyle w:val="Heading2"/>
       </w:pPr>
-      <w:bookmarkStart w:id="11" w:name="_Toc85619575"/>
+      <w:bookmarkStart w:id="11" w:name="_Toc85706797"/>
       <w:r>
         <w:t>Deployment Diagram</w:t>
       </w:r>
@@ -1591,45 +1733,155 @@
       <w:pPr>
         <w:pStyle w:val="Heading2"/>
       </w:pPr>
-      <w:bookmarkStart w:id="12" w:name="_Toc85619576"/>
+      <w:bookmarkStart w:id="12" w:name="_Toc85706798"/>
       <w:r>
         <w:t>Design Class Diagram</w:t>
       </w:r>
       <w:bookmarkEnd w:id="12"/>
+    </w:p>
+    <w:p>
+      <w:r>
+        <w:rPr>
+          <w:noProof/>
+        </w:rPr>
+        <w:drawing>
+          <wp:inline distT="0" distB="0" distL="0" distR="0" wp14:anchorId="1C5BF00F" wp14:editId="5B4D05CA">
+            <wp:extent cx="5831840" cy="3145790"/>
+            <wp:effectExtent l="0" t="0" r="0" b="0"/>
+            <wp:docPr id="10" name="Picture 10" descr="Diagram&#10;&#10;Description automatically generated"/>
+            <wp:cNvGraphicFramePr>
+              <a:graphicFrameLocks xmlns:a="http://schemas.openxmlformats.org/drawingml/2006/main" noChangeAspect="1"/>
+            </wp:cNvGraphicFramePr>
+            <a:graphic xmlns:a="http://schemas.openxmlformats.org/drawingml/2006/main">
+              <a:graphicData uri="http://schemas.openxmlformats.org/drawingml/2006/picture">
+                <pic:pic xmlns:pic="http://schemas.openxmlformats.org/drawingml/2006/picture">
+                  <pic:nvPicPr>
+                    <pic:cNvPr id="10" name="Picture 10" descr="Diagram&#10;&#10;Description automatically generated"/>
+                    <pic:cNvPicPr/>
+                  </pic:nvPicPr>
+                  <pic:blipFill>
+                    <a:blip r:embed="rId18" cstate="print">
+                      <a:extLst>
+                        <a:ext uri="{28A0092B-C50C-407E-A947-70E740481C1C}">
+                          <a14:useLocalDpi xmlns:a14="http://schemas.microsoft.com/office/drawing/2010/main" val="0"/>
+                        </a:ext>
+                      </a:extLst>
+                    </a:blip>
+                    <a:stretch>
+                      <a:fillRect/>
+                    </a:stretch>
+                  </pic:blipFill>
+                  <pic:spPr>
+                    <a:xfrm>
+                      <a:off x="0" y="0"/>
+                      <a:ext cx="5831840" cy="3145790"/>
+                    </a:xfrm>
+                    <a:prstGeom prst="rect">
+                      <a:avLst/>
+                    </a:prstGeom>
+                  </pic:spPr>
+                </pic:pic>
+              </a:graphicData>
+            </a:graphic>
+          </wp:inline>
+        </w:drawing>
+      </w:r>
+    </w:p>
+    <w:p>
+      <w:pPr>
+        <w:pStyle w:val="Heading2"/>
+        <w:rPr>
+          <w:lang w:val="en-GB"/>
+        </w:rPr>
+      </w:pPr>
+      <w:bookmarkStart w:id="13" w:name="_Toc85706799"/>
+      <w:r>
+        <w:rPr>
+          <w:lang w:val="en-GB"/>
+        </w:rPr>
+        <w:t>Sequence Diagram</w:t>
+      </w:r>
+      <w:bookmarkEnd w:id="13"/>
+      <w:r>
+        <w:rPr>
+          <w:lang w:val="en-GB"/>
+        </w:rPr>
+        <w:t>s</w:t>
+      </w:r>
+    </w:p>
+    <w:p>
+      <w:pPr>
+        <w:pStyle w:val="Heading3"/>
+      </w:pPr>
+      <w:bookmarkStart w:id="14" w:name="_Toc85706800"/>
+      <w:r>
+        <w:t>Registreren</w:t>
+      </w:r>
+      <w:bookmarkEnd w:id="14"/>
+    </w:p>
+    <w:p>
+      <w:r>
+        <w:rPr>
+          <w:noProof/>
+        </w:rPr>
+        <w:drawing>
+          <wp:inline distT="0" distB="0" distL="0" distR="0" wp14:anchorId="63E01470" wp14:editId="06E97F73">
+            <wp:extent cx="5831840" cy="2752725"/>
+            <wp:effectExtent l="0" t="0" r="0" b="9525"/>
+            <wp:docPr id="11" name="Picture 11" descr="Diagram&#10;&#10;Description automatically generated"/>
+            <wp:cNvGraphicFramePr>
+              <a:graphicFrameLocks xmlns:a="http://schemas.openxmlformats.org/drawingml/2006/main" noChangeAspect="1"/>
+            </wp:cNvGraphicFramePr>
+            <a:graphic xmlns:a="http://schemas.openxmlformats.org/drawingml/2006/main">
+              <a:graphicData uri="http://schemas.openxmlformats.org/drawingml/2006/picture">
+                <pic:pic xmlns:pic="http://schemas.openxmlformats.org/drawingml/2006/picture">
+                  <pic:nvPicPr>
+                    <pic:cNvPr id="11" name="Picture 11" descr="Diagram&#10;&#10;Description automatically generated"/>
+                    <pic:cNvPicPr/>
+                  </pic:nvPicPr>
+                  <pic:blipFill rotWithShape="1">
+                    <a:blip r:embed="rId19" cstate="print">
+                      <a:extLst>
+                        <a:ext uri="{28A0092B-C50C-407E-A947-70E740481C1C}">
+                          <a14:useLocalDpi xmlns:a14="http://schemas.microsoft.com/office/drawing/2010/main" val="0"/>
+                        </a:ext>
+                      </a:extLst>
+                    </a:blip>
+                    <a:srcRect b="32223"/>
+                    <a:stretch/>
+                  </pic:blipFill>
+                  <pic:spPr bwMode="auto">
+                    <a:xfrm>
+                      <a:off x="0" y="0"/>
+                      <a:ext cx="5831840" cy="2752725"/>
+                    </a:xfrm>
+                    <a:prstGeom prst="rect">
+                      <a:avLst/>
+                    </a:prstGeom>
+                    <a:ln>
+                      <a:noFill/>
+                    </a:ln>
+                    <a:extLst>
+                      <a:ext uri="{53640926-AAD7-44D8-BBD7-CCE9431645EC}">
+                        <a14:shadowObscured xmlns:a14="http://schemas.microsoft.com/office/drawing/2010/main"/>
+                      </a:ext>
+                    </a:extLst>
+                  </pic:spPr>
+                </pic:pic>
+              </a:graphicData>
+            </a:graphic>
+          </wp:inline>
+        </w:drawing>
+      </w:r>
     </w:p>
     <w:p/>
     <w:p>
       <w:pPr>
-        <w:pStyle w:val="Heading2"/>
-      </w:pPr>
-      <w:bookmarkStart w:id="13" w:name="_Toc85619577"/>
-      <w:proofErr w:type="spellStart"/>
-      <w:r>
-        <w:t>Sequence</w:t>
-      </w:r>
-      <w:proofErr w:type="spellEnd"/>
-      <w:r>
-        <w:t xml:space="preserve"> Diagram</w:t>
-      </w:r>
-      <w:bookmarkEnd w:id="13"/>
-    </w:p>
-    <w:p>
-      <w:pPr>
         <w:pStyle w:val="Heading3"/>
       </w:pPr>
-      <w:bookmarkStart w:id="14" w:name="_Toc85619578"/>
-      <w:r>
-        <w:t>Registreren</w:t>
-      </w:r>
-      <w:bookmarkEnd w:id="14"/>
-    </w:p>
-    <w:p/>
-    <w:p>
-      <w:pPr>
-        <w:pStyle w:val="Heading3"/>
-      </w:pPr>
-      <w:bookmarkStart w:id="15" w:name="_Toc85619579"/>
-      <w:r>
+      <w:bookmarkStart w:id="15" w:name="_Toc85706801"/>
+      <w:r>
+        <w:lastRenderedPageBreak/>
         <w:t>Starten Kennistoets</w:t>
       </w:r>
       <w:bookmarkEnd w:id="15"/>
@@ -1655,7 +1907,7 @@
                     <pic:cNvPicPr/>
                   </pic:nvPicPr>
                   <pic:blipFill>
-                    <a:blip r:embed="rId17" cstate="print">
+                    <a:blip r:embed="rId20" cstate="print">
                       <a:extLst>
                         <a:ext uri="{28A0092B-C50C-407E-A947-70E740481C1C}">
                           <a14:useLocalDpi xmlns:a14="http://schemas.microsoft.com/office/drawing/2010/main" val="0"/>
@@ -1683,21 +1935,74 @@
       </w:r>
     </w:p>
     <w:p>
+      <w:r>
+        <w:t xml:space="preserve"> </w:t>
+      </w:r>
+    </w:p>
+    <w:p>
       <w:pPr>
         <w:pStyle w:val="Heading3"/>
       </w:pPr>
-      <w:bookmarkStart w:id="16" w:name="_Toc85619580"/>
+      <w:bookmarkStart w:id="16" w:name="_Toc85706802"/>
       <w:r>
         <w:t>Uitvoeren Kennistoets</w:t>
       </w:r>
       <w:bookmarkEnd w:id="16"/>
+    </w:p>
+    <w:p>
+      <w:r>
+        <w:rPr>
+          <w:noProof/>
+        </w:rPr>
+        <w:drawing>
+          <wp:inline distT="0" distB="0" distL="0" distR="0" wp14:anchorId="416F3FC8" wp14:editId="4022ABF4">
+            <wp:extent cx="5831840" cy="2913380"/>
+            <wp:effectExtent l="0" t="0" r="0" b="1270"/>
+            <wp:docPr id="12" name="Picture 12" descr="Diagram&#10;&#10;Description automatically generated"/>
+            <wp:cNvGraphicFramePr>
+              <a:graphicFrameLocks xmlns:a="http://schemas.openxmlformats.org/drawingml/2006/main" noChangeAspect="1"/>
+            </wp:cNvGraphicFramePr>
+            <a:graphic xmlns:a="http://schemas.openxmlformats.org/drawingml/2006/main">
+              <a:graphicData uri="http://schemas.openxmlformats.org/drawingml/2006/picture">
+                <pic:pic xmlns:pic="http://schemas.openxmlformats.org/drawingml/2006/picture">
+                  <pic:nvPicPr>
+                    <pic:cNvPr id="12" name="Picture 12" descr="Diagram&#10;&#10;Description automatically generated"/>
+                    <pic:cNvPicPr/>
+                  </pic:nvPicPr>
+                  <pic:blipFill>
+                    <a:blip r:embed="rId20" cstate="print">
+                      <a:extLst>
+                        <a:ext uri="{28A0092B-C50C-407E-A947-70E740481C1C}">
+                          <a14:useLocalDpi xmlns:a14="http://schemas.microsoft.com/office/drawing/2010/main" val="0"/>
+                        </a:ext>
+                      </a:extLst>
+                    </a:blip>
+                    <a:stretch>
+                      <a:fillRect/>
+                    </a:stretch>
+                  </pic:blipFill>
+                  <pic:spPr>
+                    <a:xfrm>
+                      <a:off x="0" y="0"/>
+                      <a:ext cx="5831840" cy="2913380"/>
+                    </a:xfrm>
+                    <a:prstGeom prst="rect">
+                      <a:avLst/>
+                    </a:prstGeom>
+                  </pic:spPr>
+                </pic:pic>
+              </a:graphicData>
+            </a:graphic>
+          </wp:inline>
+        </w:drawing>
+      </w:r>
     </w:p>
     <w:p/>
     <w:p>
       <w:pPr>
         <w:pStyle w:val="Heading3"/>
       </w:pPr>
-      <w:bookmarkStart w:id="17" w:name="_Toc85619581"/>
+      <w:bookmarkStart w:id="17" w:name="_Toc85706803"/>
       <w:r>
         <w:lastRenderedPageBreak/>
         <w:t>Genereren Totaalscore</w:t>
@@ -1736,7 +2041,7 @@
                     <pic:cNvPicPr/>
                   </pic:nvPicPr>
                   <pic:blipFill rotWithShape="1">
-                    <a:blip r:embed="rId18" cstate="print">
+                    <a:blip r:embed="rId21" cstate="print">
                       <a:extLst>
                         <a:ext uri="{28A0092B-C50C-407E-A947-70E740481C1C}">
                           <a14:useLocalDpi xmlns:a14="http://schemas.microsoft.com/office/drawing/2010/main" val="0"/>
@@ -1787,7 +2092,181 @@
         <w:br w:type="page"/>
       </w:r>
     </w:p>
-    <w:bookmarkStart w:id="18" w:name="_Toc85619582" w:displacedByCustomXml="next"/>
+    <w:p>
+      <w:pPr>
+        <w:pStyle w:val="Heading2"/>
+      </w:pPr>
+      <w:r>
+        <w:lastRenderedPageBreak/>
+        <w:t xml:space="preserve">Gemaakte Design </w:t>
+      </w:r>
+      <w:r>
+        <w:t>Keuzes</w:t>
+      </w:r>
+    </w:p>
+    <w:p/>
+    <w:p>
+      <w:r>
+        <w:t xml:space="preserve">Tijdens de analyse- en </w:t>
+      </w:r>
+      <w:proofErr w:type="gramStart"/>
+      <w:r>
+        <w:t>ontwerp fases</w:t>
+      </w:r>
+      <w:proofErr w:type="gramEnd"/>
+      <w:r>
+        <w:t xml:space="preserve"> hebben wij een aantal keuzes gemaakt met betrekking tot het systeemontwerp. Hieronder zal de argumentatie voor onze gemaakte ontwerp keuzes staan. Deze keuzes zullen </w:t>
+      </w:r>
+      <w:proofErr w:type="gramStart"/>
+      <w:r>
+        <w:t>beargumenteert</w:t>
+      </w:r>
+      <w:proofErr w:type="gramEnd"/>
+      <w:r>
+        <w:t xml:space="preserve"> worden met GRASP en GoF Patterns.</w:t>
+      </w:r>
+    </w:p>
+    <w:p/>
+    <w:p>
+      <w:pPr>
+        <w:pStyle w:val="Heading3"/>
+      </w:pPr>
+      <w:r>
+        <w:t xml:space="preserve">GoF – </w:t>
+      </w:r>
+      <w:r>
+        <w:t>Strategy Pattern</w:t>
+      </w:r>
+    </w:p>
+    <w:p>
+      <w:r>
+        <w:t xml:space="preserve">Het Strategy Pattern hebben wij toegepast bij de Puntentelling. Dit is omdat er op dit moment nog weinig bekend is over welke systematiek gebruikt gaat worden voor het berekenen van de totaalscores. Het kan ook voor komen dat er meerdere systematieken komen waarbij de docent </w:t>
+      </w:r>
+      <w:r>
+        <w:t>er één kan kiezen. Door de puntentelling een interface te maken kan er later gemakkelijk één of zelfs meerdere manieren van puntentelling toegevoegd worden. Dit os ook te zien in het Domeinmodel en het Design Class Diagram. Het gebruik van het Strategy Pattern zorgt hier voor een grote hoeveelheid flexibiliteit waarbij later in het ontwerp geen code aangepast hoeft te worden wanneer er een nieuwe systematiek wordt toegevpoegd.</w:t>
+      </w:r>
+    </w:p>
+    <w:p/>
+    <w:p>
+      <w:pPr>
+        <w:pStyle w:val="Heading3"/>
+      </w:pPr>
+      <w:r>
+        <w:t>GRASP – Creator</w:t>
+      </w:r>
+    </w:p>
+    <w:p>
+      <w:r>
+        <w:t xml:space="preserve">Om coupling/koppeling te verminderen is er gebruik gemaakt van de Creator Pattern. Wanneer er hoge </w:t>
+      </w:r>
+      <w:r>
+        <w:t>coupling</w:t>
+      </w:r>
+      <w:r>
+        <w:t xml:space="preserve"> is zijn er veel klassen met afhankelijkheden van elkaar. Hierdoor wordt het heel moeilijk gemaakt om aanpassingen en toevoegingen binnen het systeem te maken zonder dat andere klassen problemen krijgen of zelfs helemaal stoppen met werken. Volgens het Creator Pattern moet de juiste klasse een instantie van een andere klasse aanmaken</w:t>
+      </w:r>
+      <w:r>
+        <w:t>. A</w:t>
+      </w:r>
+      <w:r>
+        <w:t xml:space="preserve">ls </w:t>
+      </w:r>
+      <w:r>
+        <w:t>dit allemaal wordt gedaan door één klasse, dan zou deze veel afhankelijkheden hebben en zou de coupling verlaagd worden.</w:t>
+      </w:r>
+    </w:p>
+    <w:p/>
+    <w:p>
+      <w:pPr>
+        <w:pStyle w:val="Heading3"/>
+      </w:pPr>
+      <w:r>
+        <w:t xml:space="preserve">GRASP </w:t>
+      </w:r>
+      <w:r>
+        <w:t xml:space="preserve">– </w:t>
+      </w:r>
+      <w:r>
+        <w:t>Controller</w:t>
+      </w:r>
+    </w:p>
+    <w:p>
+      <w:r>
+        <w:t>Wij maken gebruik van een use-case controller die system events afhandelt. In de Design Class Diagram en de Sequence Diagram van kennistoets starten en -uitvoeren is een DocentController toegepast. Deze beheert alle docenten in het systeem van Provo. Bij deze wordt het e-mailadres/gebruikersnaam (is hetzelfde in dit systeem) opgevraagd en haalt dan de juiste docent naarboven. Daarna delegeert de controller de operatie door naar de docent klasse.</w:t>
+      </w:r>
+    </w:p>
+    <w:p/>
+    <w:p>
+      <w:pPr>
+        <w:rPr>
+          <w:rFonts w:ascii="Arial" w:hAnsi="Arial"/>
+          <w:b/>
+          <w:sz w:val="22"/>
+        </w:rPr>
+      </w:pPr>
+      <w:r>
+        <w:br w:type="page"/>
+      </w:r>
+    </w:p>
+    <w:p>
+      <w:pPr>
+        <w:pStyle w:val="Heading3"/>
+      </w:pPr>
+      <w:r>
+        <w:lastRenderedPageBreak/>
+        <w:t>GRASP – Information Expert</w:t>
+      </w:r>
+    </w:p>
+    <w:p>
+      <w:r>
+        <w:t xml:space="preserve">Bij het maken van alle Sequence Diagrams hebben wij de richtlijnen van de Information Expert gevolgd. Dit houdt in dat wij zo veel mogelijk gebruik maken van taak delegatie wanneer de huidige klasse niet genoeg informatie heeft om de huidige taak uit te voeren zonder afhankelijkheden toe te voegen en daarmee coupling te verhogen. Dit houdt bovendien het Information Hiding Principe in stand en verhoogt de cohesion/samenhang van het systeem. </w:t>
+      </w:r>
+    </w:p>
+    <w:p/>
+    <w:p>
+      <w:pPr>
+        <w:pStyle w:val="Heading3"/>
+      </w:pPr>
+      <w:r>
+        <w:t>Overerving</w:t>
+      </w:r>
+    </w:p>
+    <w:p>
+      <w:r>
+        <w:t xml:space="preserve">Op meerdere plekken binnen het systeem hebben wij gebruik gemaakt van overerving. Dit is zichtbaar in zowel het Domeinmodel als het Design Class Diagram. De klasse vraag is een abstracte klasse waarbij er drie implementaties zijn. Namelijk: de Kort-antwoord-vraag, de Meerkeuzevraag en de </w:t>
+      </w:r>
+      <w:r>
+        <w:br/>
+        <w:t>Juist-/Onjuistvraag. Er kunnen tevens in de toekomst andere soort vragen toegevoegd worden die erven van de superklasse Vraag. De klasse vraag heeft een methode juisteAntwoordCheck, deze zal door elke klasse geërfd worden maar op een andere manier geïmplementeerd worden omdat de drie klassen een ander soort antwoord verwachten.</w:t>
+      </w:r>
+    </w:p>
+    <w:p/>
+    <w:p>
+      <w:r>
+        <w:t>De docent kan uit twee typen accounts kiezen, deze zijn Basis en Premium</w:t>
+      </w:r>
+      <w:r>
+        <w:t>. Hierom hebben wij een klasse aangemaakt genaamd AccountType waarbij het verschil is dat Basis gratis is, en Premium met een prijs per jaar komt.</w:t>
+      </w:r>
+    </w:p>
+    <w:p>
+      <w:pPr>
+        <w:rPr>
+          <w:rFonts w:eastAsiaTheme="minorEastAsia"/>
+          <w:color w:val="auto"/>
+          <w:szCs w:val="20"/>
+        </w:rPr>
+      </w:pPr>
+      <w:r>
+        <w:rPr>
+          <w:rFonts w:eastAsiaTheme="minorEastAsia"/>
+          <w:color w:val="auto"/>
+          <w:szCs w:val="20"/>
+        </w:rPr>
+        <w:br w:type="page"/>
+      </w:r>
+    </w:p>
+    <w:bookmarkStart w:id="18" w:name="_Toc85706804" w:displacedByCustomXml="next"/>
     <w:sdt>
       <w:sdtPr>
         <w:rPr>
@@ -1932,7 +2411,7 @@
                           </pic:cNvPicPr>
                         </pic:nvPicPr>
                         <pic:blipFill>
-                          <a:blip r:embed="rId19">
+                          <a:blip r:embed="rId22">
                             <a:extLst>
                               <a:ext uri="{28A0092B-C50C-407E-A947-70E740481C1C}">
                                 <a14:useLocalDpi xmlns:a14="http://schemas.microsoft.com/office/drawing/2010/main" val="0"/>
@@ -2060,7 +2539,7 @@
                   <o:lock v:ext="edit" aspectratio="t"/>
                 </v:shapetype>
                 <v:shape id="Afbeelding 1" o:spid="_x0000_s1027" type="#_x0000_t75" style="position:absolute;left:20478;top:39433;width:34557;height:22352;visibility:visible;mso-wrap-style:square" o:gfxdata="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">
-                  <v:imagedata r:id="rId20" o:title=""/>
+                  <v:imagedata r:id="rId23" o:title=""/>
                 </v:shape>
                 <v:rect id="Rechthoek 2" o:spid="_x0000_s1028" style="position:absolute;width:75723;height:9715;visibility:visible;mso-wrap-style:square;v-text-anchor:middle" o:gfxdata="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" fillcolor="white [3201]" stroked="f" strokeweight="1pt"/>
                 <v:rect id="Rechthoek 3" o:spid="_x0000_s1029" style="position:absolute;top:97059;width:75723;height:9716;visibility:visible;mso-wrap-style:square;v-text-anchor:middle" o:gfxdata="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" fillcolor="white [3201]" stroked="f" strokeweight="1pt"/>
@@ -2073,8 +2552,8 @@
       </w:r>
     </w:p>
     <w:sectPr>
-      <w:headerReference w:type="default" r:id="rId21"/>
-      <w:footerReference w:type="default" r:id="rId22"/>
+      <w:headerReference w:type="default" r:id="rId24"/>
+      <w:footerReference w:type="default" r:id="rId25"/>
       <w:pgSz w:w="11906" w:h="16838" w:code="9"/>
       <w:pgMar w:top="2268" w:right="1361" w:bottom="1418" w:left="1361" w:header="709" w:footer="567" w:gutter="0"/>
       <w:cols w:space="708"/>
@@ -2465,14 +2944,27 @@
                         <w:r>
                           <w:t>/</w:t>
                         </w:r>
-                        <w:fldSimple w:instr=" NUMPAGES   \* MERGEFORMAT ">
-                          <w:r>
-                            <w:rPr>
-                              <w:noProof/>
-                            </w:rPr>
-                            <w:t>5</w:t>
-                          </w:r>
-                        </w:fldSimple>
+                        <w:r>
+                          <w:fldChar w:fldCharType="begin"/>
+                        </w:r>
+                        <w:r>
+                          <w:instrText xml:space="preserve"> NUMPAGES   \* MERGEFORMAT </w:instrText>
+                        </w:r>
+                        <w:r>
+                          <w:fldChar w:fldCharType="separate"/>
+                        </w:r>
+                        <w:r>
+                          <w:rPr>
+                            <w:noProof/>
+                          </w:rPr>
+                          <w:t>5</w:t>
+                        </w:r>
+                        <w:r>
+                          <w:rPr>
+                            <w:noProof/>
+                          </w:rPr>
+                          <w:fldChar w:fldCharType="end"/>
+                        </w:r>
                       </w:p>
                     </w:txbxContent>
                   </v:textbox>
@@ -5106,6 +5598,18 @@
     <w:unhideWhenUsed/>
     <w:rsid w:val="001D77DA"/>
   </w:style>
+  <w:style w:type="character" w:styleId="UnresolvedMention">
+    <w:name w:val="Unresolved Mention"/>
+    <w:basedOn w:val="DefaultParagraphFont"/>
+    <w:uiPriority w:val="99"/>
+    <w:semiHidden/>
+    <w:unhideWhenUsed/>
+    <w:rsid w:val="00F30BD8"/>
+    <w:rPr>
+      <w:color w:val="605E5C"/>
+      <w:shd w:val="clear" w:color="auto" w:fill="E1DFDD"/>
+    </w:rPr>
+  </w:style>
 </w:styles>
 </file>
 
@@ -5386,9 +5890,11 @@
     <w:rsidRoot w:val="00AC2175"/>
     <w:rsid w:val="00005F32"/>
     <w:rsid w:val="0003236B"/>
+    <w:rsid w:val="002023CB"/>
     <w:rsid w:val="00343388"/>
     <w:rsid w:val="003C64FB"/>
     <w:rsid w:val="00936A26"/>
+    <w:rsid w:val="00A20A71"/>
     <w:rsid w:val="00AC2175"/>
     <w:rsid w:val="00AF2DB0"/>
     <w:rsid w:val="00BC329E"/>
@@ -6085,34 +6591,12 @@
 </file>
 
 <file path=customXml/item1.xml><?xml version="1.0" encoding="utf-8"?>
-<b:Sources xmlns:b="http://schemas.openxmlformats.org/officeDocument/2006/bibliography" xmlns="http://schemas.openxmlformats.org/officeDocument/2006/bibliography" SelectedStyle="\APASixthEditionOfficeOnline.xsl" StyleName="APA" Version="6">
-  <b:Source>
-    <b:Tag>Cas</b:Tag>
-    <b:SourceType>DocumentFromInternetSite</b:SourceType>
-    <b:Guid>{85C39838-7040-475C-8FB7-A8A39275869C}</b:Guid>
-    <b:Title>Case Study OOAD:  Provo</b:Title>
-    <b:URL>https://onderwijsonline.han.nl/elearning/lessonfile/BylEz7MD/https://onderwijsonline.han.nl/elearning/lessonfile/BylEz7MD/eyJpdiI6IktuajJDTkhFMStWcXA2bFAydUlSOGc9PSIsInZhbHVlIjoiNlRCMENCeXAySHQvTHdCTlBCYWhxNkd1UTcvSTV4eFA0Yk1PZDRNQVYzRWhXL0NyTFE4NE9TcVVYT</b:URL>
-    <b:RefOrder>1</b:RefOrder>
-  </b:Source>
-</b:Sources>
-</file>
-
-<file path=customXml/item2.xml><?xml version="1.0" encoding="utf-8"?>
-<?mso-contentType ?>
-<FormTemplates xmlns="http://schemas.microsoft.com/sharepoint/v3/contenttype/forms">
-  <Display>DocumentLibraryForm</Display>
-  <Edit>DocumentLibraryForm</Edit>
-  <New>DocumentLibraryForm</New>
-</FormTemplates>
-</file>
-
-<file path=customXml/item3.xml><?xml version="1.0" encoding="utf-8"?>
 <p:properties xmlns:p="http://schemas.microsoft.com/office/2006/metadata/properties" xmlns:xsi="http://www.w3.org/2001/XMLSchema-instance" xmlns:pc="http://schemas.microsoft.com/office/infopath/2007/PartnerControls">
   <documentManagement/>
 </p:properties>
 </file>
 
-<file path=customXml/item4.xml><?xml version="1.0" encoding="utf-8"?>
+<file path=customXml/item2.xml><?xml version="1.0" encoding="utf-8"?>
 <ct:contentTypeSchema xmlns:ct="http://schemas.microsoft.com/office/2006/metadata/contentType" xmlns:ma="http://schemas.microsoft.com/office/2006/metadata/properties/metaAttributes" ct:_="" ma:_="" ma:contentTypeName="Document" ma:contentTypeID="0x010100748BC2F0AC01C04BA37F8A3EE99EF9B2" ma:contentTypeVersion="0" ma:contentTypeDescription="Een nieuw document maken." ma:contentTypeScope="" ma:versionID="b7054971a46f065470bc0e490339fad3">
   <xsd:schema xmlns:xsd="http://www.w3.org/2001/XMLSchema" xmlns:xs="http://www.w3.org/2001/XMLSchema" xmlns:p="http://schemas.microsoft.com/office/2006/metadata/properties" targetNamespace="http://schemas.microsoft.com/office/2006/metadata/properties" ma:root="true" ma:fieldsID="1978a156f712f99d6452530788f7ffe9">
     <xsd:element name="properties">
@@ -6226,23 +6710,29 @@
 </ct:contentTypeSchema>
 </file>
 
-<file path=customXml/itemProps1.xml><?xml version="1.0" encoding="utf-8"?>
-<ds:datastoreItem xmlns:ds="http://schemas.openxmlformats.org/officeDocument/2006/customXml" ds:itemID="{A8C14927-D0CB-414B-8947-9248BB3B49D8}">
-  <ds:schemaRefs>
-    <ds:schemaRef ds:uri="http://schemas.openxmlformats.org/officeDocument/2006/bibliography"/>
-  </ds:schemaRefs>
-</ds:datastoreItem>
+<file path=customXml/item3.xml><?xml version="1.0" encoding="utf-8"?>
+<b:Sources xmlns:b="http://schemas.openxmlformats.org/officeDocument/2006/bibliography" xmlns="http://schemas.openxmlformats.org/officeDocument/2006/bibliography" SelectedStyle="\APASixthEditionOfficeOnline.xsl" StyleName="APA" Version="6">
+  <b:Source>
+    <b:Tag>Cas</b:Tag>
+    <b:SourceType>DocumentFromInternetSite</b:SourceType>
+    <b:Guid>{85C39838-7040-475C-8FB7-A8A39275869C}</b:Guid>
+    <b:Title>Case Study OOAD:  Provo</b:Title>
+    <b:URL>https://onderwijsonline.han.nl/elearning/lessonfile/BylEz7MD/https://onderwijsonline.han.nl/elearning/lessonfile/BylEz7MD/eyJpdiI6IktuajJDTkhFMStWcXA2bFAydUlSOGc9PSIsInZhbHVlIjoiNlRCMENCeXAySHQvTHdCTlBCYWhxNkd1UTcvSTV4eFA0Yk1PZDRNQVYzRWhXL0NyTFE4NE9TcVVYT</b:URL>
+    <b:RefOrder>1</b:RefOrder>
+  </b:Source>
+</b:Sources>
 </file>
 
-<file path=customXml/itemProps2.xml><?xml version="1.0" encoding="utf-8"?>
-<ds:datastoreItem xmlns:ds="http://schemas.openxmlformats.org/officeDocument/2006/customXml" ds:itemID="{A05A2F34-0CE7-4D6F-9850-E83E48AF91B1}">
-  <ds:schemaRefs>
-    <ds:schemaRef ds:uri="http://schemas.microsoft.com/sharepoint/v3/contenttype/forms"/>
-  </ds:schemaRefs>
-</ds:datastoreItem>
+<file path=customXml/item4.xml><?xml version="1.0" encoding="utf-8"?>
+<?mso-contentType ?>
+<FormTemplates xmlns="http://schemas.microsoft.com/sharepoint/v3/contenttype/forms">
+  <Display>DocumentLibraryForm</Display>
+  <Edit>DocumentLibraryForm</Edit>
+  <New>DocumentLibraryForm</New>
+</FormTemplates>
 </file>
 
-<file path=customXml/itemProps3.xml><?xml version="1.0" encoding="utf-8"?>
+<file path=customXml/itemProps1.xml><?xml version="1.0" encoding="utf-8"?>
 <ds:datastoreItem xmlns:ds="http://schemas.openxmlformats.org/officeDocument/2006/customXml" ds:itemID="{A96086A9-C93B-4195-9942-41863CCC68C6}">
   <ds:schemaRefs>
     <ds:schemaRef ds:uri="http://schemas.microsoft.com/office/2006/metadata/properties"/>
@@ -6251,7 +6741,7 @@
 </ds:datastoreItem>
 </file>
 
-<file path=customXml/itemProps4.xml><?xml version="1.0" encoding="utf-8"?>
+<file path=customXml/itemProps2.xml><?xml version="1.0" encoding="utf-8"?>
 <ds:datastoreItem xmlns:ds="http://schemas.openxmlformats.org/officeDocument/2006/customXml" ds:itemID="{FC2F32BA-D461-4C36-B9B8-FD7B4CD0577C}">
   <ds:schemaRefs>
     <ds:schemaRef ds:uri="http://schemas.microsoft.com/office/2006/metadata/contentType"/>
@@ -6265,4 +6755,20 @@
     <ds:schemaRef ds:uri="http://schemas.microsoft.com/office/infopath/2007/PartnerControls"/>
   </ds:schemaRefs>
 </ds:datastoreItem>
+</file>
+
+<file path=customXml/itemProps3.xml><?xml version="1.0" encoding="utf-8"?>
+<ds:datastoreItem xmlns:ds="http://schemas.openxmlformats.org/officeDocument/2006/customXml" ds:itemID="{A8C14927-D0CB-414B-8947-9248BB3B49D8}">
+  <ds:schemaRefs>
+    <ds:schemaRef ds:uri="http://schemas.openxmlformats.org/officeDocument/2006/bibliography"/>
+  </ds:schemaRefs>
+</ds:datastoreItem>
+</file>
+
+<file path=customXml/itemProps4.xml><?xml version="1.0" encoding="utf-8"?>
+<ds:datastoreItem xmlns:ds="http://schemas.openxmlformats.org/officeDocument/2006/customXml" ds:itemID="{A05A2F34-0CE7-4D6F-9850-E83E48AF91B1}">
+  <ds:schemaRefs>
+    <ds:schemaRef ds:uri="http://schemas.microsoft.com/sharepoint/v3/contenttype/forms"/>
+  </ds:schemaRefs>
+</ds:datastoreItem>
 </file>
</xml_diff>